<commit_message>
Features specs -> done !
</commit_message>
<xml_diff>
--- a/word/Projet 10 - Dossier de conception fonctionnelle.docx
+++ b/word/Projet 10 - Dossier de conception fonctionnelle.docx
@@ -170,7 +170,7 @@
             </w:r>
             <w:fldSimple w:instr=" DOCPROPERTY  Version  \* MERGEFORMAT ">
               <w:r>
-                <w:t>1.0</w:t>
+                <w:t>2.0</w:t>
               </w:r>
             </w:fldSimple>
           </w:p>
@@ -335,7 +335,7 @@
         <w:rPr>
           <w:noProof/>
         </w:rPr>
-        <w:instrText xml:space="preserve"> PAGEREF _Toc98782914 \h </w:instrText>
+        <w:instrText xml:space="preserve"> PAGEREF _Toc98784853 \h </w:instrText>
       </w:r>
       <w:r>
         <w:rPr>
@@ -394,7 +394,7 @@
         <w:rPr>
           <w:noProof/>
         </w:rPr>
-        <w:instrText xml:space="preserve"> PAGEREF _Toc98782915 \h </w:instrText>
+        <w:instrText xml:space="preserve"> PAGEREF _Toc98784854 \h </w:instrText>
       </w:r>
       <w:r>
         <w:rPr>
@@ -452,7 +452,7 @@
         <w:rPr>
           <w:noProof/>
         </w:rPr>
-        <w:instrText xml:space="preserve"> PAGEREF _Toc98782916 \h </w:instrText>
+        <w:instrText xml:space="preserve"> PAGEREF _Toc98784855 \h </w:instrText>
       </w:r>
       <w:r>
         <w:rPr>
@@ -510,7 +510,7 @@
         <w:rPr>
           <w:noProof/>
         </w:rPr>
-        <w:instrText xml:space="preserve"> PAGEREF _Toc98782917 \h </w:instrText>
+        <w:instrText xml:space="preserve"> PAGEREF _Toc98784856 \h </w:instrText>
       </w:r>
       <w:r>
         <w:rPr>
@@ -569,7 +569,7 @@
         <w:rPr>
           <w:noProof/>
         </w:rPr>
-        <w:instrText xml:space="preserve"> PAGEREF _Toc98782918 \h </w:instrText>
+        <w:instrText xml:space="preserve"> PAGEREF _Toc98784857 \h </w:instrText>
       </w:r>
       <w:r>
         <w:rPr>
@@ -630,7 +630,7 @@
         <w:rPr>
           <w:noProof/>
         </w:rPr>
-        <w:instrText xml:space="preserve"> PAGEREF _Toc98782919 \h </w:instrText>
+        <w:instrText xml:space="preserve"> PAGEREF _Toc98784858 \h </w:instrText>
       </w:r>
       <w:r>
         <w:rPr>
@@ -691,7 +691,7 @@
         <w:rPr>
           <w:noProof/>
         </w:rPr>
-        <w:instrText xml:space="preserve"> PAGEREF _Toc98782920 \h </w:instrText>
+        <w:instrText xml:space="preserve"> PAGEREF _Toc98784859 \h </w:instrText>
       </w:r>
       <w:r>
         <w:rPr>
@@ -764,7 +764,7 @@
         <w:rPr>
           <w:noProof/>
         </w:rPr>
-        <w:instrText xml:space="preserve"> PAGEREF _Toc98782921 \h </w:instrText>
+        <w:instrText xml:space="preserve"> PAGEREF _Toc98784860 \h </w:instrText>
       </w:r>
       <w:r>
         <w:rPr>
@@ -822,7 +822,7 @@
         <w:rPr>
           <w:noProof/>
         </w:rPr>
-        <w:instrText xml:space="preserve"> PAGEREF _Toc98782922 \h </w:instrText>
+        <w:instrText xml:space="preserve"> PAGEREF _Toc98784861 \h </w:instrText>
       </w:r>
       <w:r>
         <w:rPr>
@@ -880,7 +880,7 @@
         <w:rPr>
           <w:noProof/>
         </w:rPr>
-        <w:instrText xml:space="preserve"> PAGEREF _Toc98782923 \h </w:instrText>
+        <w:instrText xml:space="preserve"> PAGEREF _Toc98784862 \h </w:instrText>
       </w:r>
       <w:r>
         <w:rPr>
@@ -938,7 +938,7 @@
         <w:rPr>
           <w:noProof/>
         </w:rPr>
-        <w:instrText xml:space="preserve"> PAGEREF _Toc98782924 \h </w:instrText>
+        <w:instrText xml:space="preserve"> PAGEREF _Toc98784863 \h </w:instrText>
       </w:r>
       <w:r>
         <w:rPr>
@@ -997,7 +997,7 @@
         <w:rPr>
           <w:noProof/>
         </w:rPr>
-        <w:instrText xml:space="preserve"> PAGEREF _Toc98782925 \h </w:instrText>
+        <w:instrText xml:space="preserve"> PAGEREF _Toc98784864 \h </w:instrText>
       </w:r>
       <w:r>
         <w:rPr>
@@ -1057,7 +1057,7 @@
         <w:rPr>
           <w:noProof/>
         </w:rPr>
-        <w:instrText xml:space="preserve"> PAGEREF _Toc98782926 \h </w:instrText>
+        <w:instrText xml:space="preserve"> PAGEREF _Toc98784865 \h </w:instrText>
       </w:r>
       <w:r>
         <w:rPr>
@@ -1117,7 +1117,7 @@
         <w:rPr>
           <w:noProof/>
         </w:rPr>
-        <w:instrText xml:space="preserve"> PAGEREF _Toc98782927 \h </w:instrText>
+        <w:instrText xml:space="preserve"> PAGEREF _Toc98784866 \h </w:instrText>
       </w:r>
       <w:r>
         <w:rPr>
@@ -1177,7 +1177,7 @@
         <w:rPr>
           <w:noProof/>
         </w:rPr>
-        <w:instrText xml:space="preserve"> PAGEREF _Toc98782928 \h </w:instrText>
+        <w:instrText xml:space="preserve"> PAGEREF _Toc98784867 \h </w:instrText>
       </w:r>
       <w:r>
         <w:rPr>
@@ -1237,7 +1237,7 @@
         <w:rPr>
           <w:noProof/>
         </w:rPr>
-        <w:instrText xml:space="preserve"> PAGEREF _Toc98782929 \h </w:instrText>
+        <w:instrText xml:space="preserve"> PAGEREF _Toc98784868 \h </w:instrText>
       </w:r>
       <w:r>
         <w:rPr>
@@ -1297,7 +1297,7 @@
         <w:rPr>
           <w:noProof/>
         </w:rPr>
-        <w:instrText xml:space="preserve"> PAGEREF _Toc98782930 \h </w:instrText>
+        <w:instrText xml:space="preserve"> PAGEREF _Toc98784869 \h </w:instrText>
       </w:r>
       <w:r>
         <w:rPr>
@@ -1357,7 +1357,7 @@
         <w:rPr>
           <w:noProof/>
         </w:rPr>
-        <w:instrText xml:space="preserve"> PAGEREF _Toc98782931 \h </w:instrText>
+        <w:instrText xml:space="preserve"> PAGEREF _Toc98784870 \h </w:instrText>
       </w:r>
       <w:r>
         <w:rPr>
@@ -1417,7 +1417,7 @@
         <w:rPr>
           <w:noProof/>
         </w:rPr>
-        <w:instrText xml:space="preserve"> PAGEREF _Toc98782932 \h </w:instrText>
+        <w:instrText xml:space="preserve"> PAGEREF _Toc98784871 \h </w:instrText>
       </w:r>
       <w:r>
         <w:rPr>
@@ -1483,7 +1483,7 @@
         <w:rPr>
           <w:noProof/>
         </w:rPr>
-        <w:instrText xml:space="preserve"> PAGEREF _Toc98782933 \h </w:instrText>
+        <w:instrText xml:space="preserve"> PAGEREF _Toc98784872 \h </w:instrText>
       </w:r>
       <w:r>
         <w:rPr>
@@ -1542,7 +1542,7 @@
         <w:rPr>
           <w:noProof/>
         </w:rPr>
-        <w:instrText xml:space="preserve"> PAGEREF _Toc98782934 \h </w:instrText>
+        <w:instrText xml:space="preserve"> PAGEREF _Toc98784873 \h </w:instrText>
       </w:r>
       <w:r>
         <w:rPr>
@@ -1602,7 +1602,7 @@
         <w:rPr>
           <w:noProof/>
         </w:rPr>
-        <w:instrText xml:space="preserve"> PAGEREF _Toc98782935 \h </w:instrText>
+        <w:instrText xml:space="preserve"> PAGEREF _Toc98784874 \h </w:instrText>
       </w:r>
       <w:r>
         <w:rPr>
@@ -1662,7 +1662,7 @@
         <w:rPr>
           <w:noProof/>
         </w:rPr>
-        <w:instrText xml:space="preserve"> PAGEREF _Toc98782936 \h </w:instrText>
+        <w:instrText xml:space="preserve"> PAGEREF _Toc98784875 \h </w:instrText>
       </w:r>
       <w:r>
         <w:rPr>
@@ -1722,7 +1722,7 @@
         <w:rPr>
           <w:noProof/>
         </w:rPr>
-        <w:instrText xml:space="preserve"> PAGEREF _Toc98782937 \h </w:instrText>
+        <w:instrText xml:space="preserve"> PAGEREF _Toc98784876 \h </w:instrText>
       </w:r>
       <w:r>
         <w:rPr>
@@ -1780,7 +1780,7 @@
         <w:rPr>
           <w:noProof/>
         </w:rPr>
-        <w:instrText xml:space="preserve"> PAGEREF _Toc98782938 \h </w:instrText>
+        <w:instrText xml:space="preserve"> PAGEREF _Toc98784877 \h </w:instrText>
       </w:r>
       <w:r>
         <w:rPr>
@@ -1840,7 +1840,7 @@
         <w:rPr>
           <w:noProof/>
         </w:rPr>
-        <w:instrText xml:space="preserve"> PAGEREF _Toc98782939 \h </w:instrText>
+        <w:instrText xml:space="preserve"> PAGEREF _Toc98784878 \h </w:instrText>
       </w:r>
       <w:r>
         <w:rPr>
@@ -1900,7 +1900,7 @@
         <w:rPr>
           <w:noProof/>
         </w:rPr>
-        <w:instrText xml:space="preserve"> PAGEREF _Toc98782940 \h </w:instrText>
+        <w:instrText xml:space="preserve"> PAGEREF _Toc98784879 \h </w:instrText>
       </w:r>
       <w:r>
         <w:rPr>
@@ -1960,7 +1960,7 @@
         <w:rPr>
           <w:noProof/>
         </w:rPr>
-        <w:instrText xml:space="preserve"> PAGEREF _Toc98782941 \h </w:instrText>
+        <w:instrText xml:space="preserve"> PAGEREF _Toc98784880 \h </w:instrText>
       </w:r>
       <w:r>
         <w:rPr>
@@ -2020,7 +2020,7 @@
         <w:rPr>
           <w:noProof/>
         </w:rPr>
-        <w:instrText xml:space="preserve"> PAGEREF _Toc98782942 \h </w:instrText>
+        <w:instrText xml:space="preserve"> PAGEREF _Toc98784881 \h </w:instrText>
       </w:r>
       <w:r>
         <w:rPr>
@@ -2080,7 +2080,7 @@
         <w:rPr>
           <w:noProof/>
         </w:rPr>
-        <w:instrText xml:space="preserve"> PAGEREF _Toc98782943 \h </w:instrText>
+        <w:instrText xml:space="preserve"> PAGEREF _Toc98784882 \h </w:instrText>
       </w:r>
       <w:r>
         <w:rPr>
@@ -2140,7 +2140,7 @@
         <w:rPr>
           <w:noProof/>
         </w:rPr>
-        <w:instrText xml:space="preserve"> PAGEREF _Toc98782944 \h </w:instrText>
+        <w:instrText xml:space="preserve"> PAGEREF _Toc98784883 \h </w:instrText>
       </w:r>
       <w:r>
         <w:rPr>
@@ -2198,7 +2198,7 @@
         <w:rPr>
           <w:noProof/>
         </w:rPr>
-        <w:instrText xml:space="preserve"> PAGEREF _Toc98782945 \h </w:instrText>
+        <w:instrText xml:space="preserve"> PAGEREF _Toc98784884 \h </w:instrText>
       </w:r>
       <w:r>
         <w:rPr>
@@ -2258,7 +2258,7 @@
         <w:rPr>
           <w:noProof/>
         </w:rPr>
-        <w:instrText xml:space="preserve"> PAGEREF _Toc98782946 \h </w:instrText>
+        <w:instrText xml:space="preserve"> PAGEREF _Toc98784885 \h </w:instrText>
       </w:r>
       <w:r>
         <w:rPr>
@@ -2318,7 +2318,7 @@
         <w:rPr>
           <w:noProof/>
         </w:rPr>
-        <w:instrText xml:space="preserve"> PAGEREF _Toc98782947 \h </w:instrText>
+        <w:instrText xml:space="preserve"> PAGEREF _Toc98784886 \h </w:instrText>
       </w:r>
       <w:r>
         <w:rPr>
@@ -2378,7 +2378,7 @@
         <w:rPr>
           <w:noProof/>
         </w:rPr>
-        <w:instrText xml:space="preserve"> PAGEREF _Toc98782948 \h </w:instrText>
+        <w:instrText xml:space="preserve"> PAGEREF _Toc98784887 \h </w:instrText>
       </w:r>
       <w:r>
         <w:rPr>
@@ -2436,7 +2436,7 @@
         <w:rPr>
           <w:noProof/>
         </w:rPr>
-        <w:instrText xml:space="preserve"> PAGEREF _Toc98782949 \h </w:instrText>
+        <w:instrText xml:space="preserve"> PAGEREF _Toc98784888 \h </w:instrText>
       </w:r>
       <w:r>
         <w:rPr>
@@ -2494,7 +2494,7 @@
         <w:rPr>
           <w:noProof/>
         </w:rPr>
-        <w:instrText xml:space="preserve"> PAGEREF _Toc98782950 \h </w:instrText>
+        <w:instrText xml:space="preserve"> PAGEREF _Toc98784889 \h </w:instrText>
       </w:r>
       <w:r>
         <w:rPr>
@@ -2552,7 +2552,7 @@
         <w:rPr>
           <w:noProof/>
         </w:rPr>
-        <w:instrText xml:space="preserve"> PAGEREF _Toc98782951 \h </w:instrText>
+        <w:instrText xml:space="preserve"> PAGEREF _Toc98784890 \h </w:instrText>
       </w:r>
       <w:r>
         <w:rPr>
@@ -2612,7 +2612,7 @@
         <w:rPr>
           <w:noProof/>
         </w:rPr>
-        <w:instrText xml:space="preserve"> PAGEREF _Toc98782952 \h </w:instrText>
+        <w:instrText xml:space="preserve"> PAGEREF _Toc98784891 \h </w:instrText>
       </w:r>
       <w:r>
         <w:rPr>
@@ -2670,7 +2670,7 @@
         <w:rPr>
           <w:noProof/>
         </w:rPr>
-        <w:instrText xml:space="preserve"> PAGEREF _Toc98782953 \h </w:instrText>
+        <w:instrText xml:space="preserve"> PAGEREF _Toc98784892 \h </w:instrText>
       </w:r>
       <w:r>
         <w:rPr>
@@ -2728,7 +2728,7 @@
         <w:rPr>
           <w:noProof/>
         </w:rPr>
-        <w:instrText xml:space="preserve"> PAGEREF _Toc98782954 \h </w:instrText>
+        <w:instrText xml:space="preserve"> PAGEREF _Toc98784893 \h </w:instrText>
       </w:r>
       <w:r>
         <w:rPr>
@@ -2787,7 +2787,7 @@
         <w:rPr>
           <w:noProof/>
         </w:rPr>
-        <w:instrText xml:space="preserve"> PAGEREF _Toc98782955 \h </w:instrText>
+        <w:instrText xml:space="preserve"> PAGEREF _Toc98784894 \h </w:instrText>
       </w:r>
       <w:r>
         <w:rPr>
@@ -2845,7 +2845,7 @@
         <w:rPr>
           <w:noProof/>
         </w:rPr>
-        <w:instrText xml:space="preserve"> PAGEREF _Toc98782956 \h </w:instrText>
+        <w:instrText xml:space="preserve"> PAGEREF _Toc98784895 \h </w:instrText>
       </w:r>
       <w:r>
         <w:rPr>
@@ -2905,7 +2905,7 @@
         <w:rPr>
           <w:noProof/>
         </w:rPr>
-        <w:instrText xml:space="preserve"> PAGEREF _Toc98782957 \h </w:instrText>
+        <w:instrText xml:space="preserve"> PAGEREF _Toc98784896 \h </w:instrText>
       </w:r>
       <w:r>
         <w:rPr>
@@ -2964,7 +2964,7 @@
         <w:rPr>
           <w:noProof/>
         </w:rPr>
-        <w:instrText xml:space="preserve"> PAGEREF _Toc98782958 \h </w:instrText>
+        <w:instrText xml:space="preserve"> PAGEREF _Toc98784897 \h </w:instrText>
       </w:r>
       <w:r>
         <w:rPr>
@@ -3040,7 +3040,7 @@
         <w:rPr>
           <w:noProof/>
         </w:rPr>
-        <w:instrText xml:space="preserve"> PAGEREF _Toc98782959 \h </w:instrText>
+        <w:instrText xml:space="preserve"> PAGEREF _Toc98784898 \h </w:instrText>
       </w:r>
       <w:r>
         <w:rPr>
@@ -3116,7 +3116,7 @@
         <w:rPr>
           <w:noProof/>
         </w:rPr>
-        <w:instrText xml:space="preserve"> PAGEREF _Toc98782960 \h </w:instrText>
+        <w:instrText xml:space="preserve"> PAGEREF _Toc98784899 \h </w:instrText>
       </w:r>
       <w:r>
         <w:rPr>
@@ -3175,7 +3175,7 @@
         <w:rPr>
           <w:noProof/>
         </w:rPr>
-        <w:instrText xml:space="preserve"> PAGEREF _Toc98782961 \h </w:instrText>
+        <w:instrText xml:space="preserve"> PAGEREF _Toc98784900 \h </w:instrText>
       </w:r>
       <w:r>
         <w:rPr>
@@ -3251,7 +3251,7 @@
         <w:rPr>
           <w:noProof/>
         </w:rPr>
-        <w:instrText xml:space="preserve"> PAGEREF _Toc98782962 \h </w:instrText>
+        <w:instrText xml:space="preserve"> PAGEREF _Toc98784901 \h </w:instrText>
       </w:r>
       <w:r>
         <w:rPr>
@@ -3327,7 +3327,7 @@
         <w:rPr>
           <w:noProof/>
         </w:rPr>
-        <w:instrText xml:space="preserve"> PAGEREF _Toc98782963 \h </w:instrText>
+        <w:instrText xml:space="preserve"> PAGEREF _Toc98784902 \h </w:instrText>
       </w:r>
       <w:r>
         <w:rPr>
@@ -3387,7 +3387,7 @@
         <w:rPr>
           <w:noProof/>
         </w:rPr>
-        <w:instrText xml:space="preserve"> PAGEREF _Toc98782964 \h </w:instrText>
+        <w:instrText xml:space="preserve"> PAGEREF _Toc98784903 \h </w:instrText>
       </w:r>
       <w:r>
         <w:rPr>
@@ -3446,7 +3446,7 @@
         <w:rPr>
           <w:noProof/>
         </w:rPr>
-        <w:instrText xml:space="preserve"> PAGEREF _Toc98782965 \h </w:instrText>
+        <w:instrText xml:space="preserve"> PAGEREF _Toc98784904 \h </w:instrText>
       </w:r>
       <w:r>
         <w:rPr>
@@ -3522,7 +3522,7 @@
         <w:rPr>
           <w:noProof/>
         </w:rPr>
-        <w:instrText xml:space="preserve"> PAGEREF _Toc98782966 \h </w:instrText>
+        <w:instrText xml:space="preserve"> PAGEREF _Toc98784905 \h </w:instrText>
       </w:r>
       <w:r>
         <w:rPr>
@@ -3598,7 +3598,7 @@
         <w:rPr>
           <w:noProof/>
         </w:rPr>
-        <w:instrText xml:space="preserve"> PAGEREF _Toc98782967 \h </w:instrText>
+        <w:instrText xml:space="preserve"> PAGEREF _Toc98784906 \h </w:instrText>
       </w:r>
       <w:r>
         <w:rPr>
@@ -3657,7 +3657,7 @@
         <w:rPr>
           <w:noProof/>
         </w:rPr>
-        <w:instrText xml:space="preserve"> PAGEREF _Toc98782968 \h </w:instrText>
+        <w:instrText xml:space="preserve"> PAGEREF _Toc98784907 \h </w:instrText>
       </w:r>
       <w:r>
         <w:rPr>
@@ -3733,7 +3733,7 @@
         <w:rPr>
           <w:noProof/>
         </w:rPr>
-        <w:instrText xml:space="preserve"> PAGEREF _Toc98782969 \h </w:instrText>
+        <w:instrText xml:space="preserve"> PAGEREF _Toc98784908 \h </w:instrText>
       </w:r>
       <w:r>
         <w:rPr>
@@ -3809,7 +3809,7 @@
         <w:rPr>
           <w:noProof/>
         </w:rPr>
-        <w:instrText xml:space="preserve"> PAGEREF _Toc98782970 \h </w:instrText>
+        <w:instrText xml:space="preserve"> PAGEREF _Toc98784909 \h </w:instrText>
       </w:r>
       <w:r>
         <w:rPr>
@@ -3868,7 +3868,7 @@
         <w:rPr>
           <w:noProof/>
         </w:rPr>
-        <w:instrText xml:space="preserve"> PAGEREF _Toc98782971 \h </w:instrText>
+        <w:instrText xml:space="preserve"> PAGEREF _Toc98784910 \h </w:instrText>
       </w:r>
       <w:r>
         <w:rPr>
@@ -3944,7 +3944,7 @@
         <w:rPr>
           <w:noProof/>
         </w:rPr>
-        <w:instrText xml:space="preserve"> PAGEREF _Toc98782972 \h </w:instrText>
+        <w:instrText xml:space="preserve"> PAGEREF _Toc98784911 \h </w:instrText>
       </w:r>
       <w:r>
         <w:rPr>
@@ -4020,7 +4020,7 @@
         <w:rPr>
           <w:noProof/>
         </w:rPr>
-        <w:instrText xml:space="preserve"> PAGEREF _Toc98782973 \h </w:instrText>
+        <w:instrText xml:space="preserve"> PAGEREF _Toc98784912 \h </w:instrText>
       </w:r>
       <w:r>
         <w:rPr>
@@ -4079,7 +4079,7 @@
         <w:rPr>
           <w:noProof/>
         </w:rPr>
-        <w:instrText xml:space="preserve"> PAGEREF _Toc98782974 \h </w:instrText>
+        <w:instrText xml:space="preserve"> PAGEREF _Toc98784913 \h </w:instrText>
       </w:r>
       <w:r>
         <w:rPr>
@@ -4155,7 +4155,7 @@
         <w:rPr>
           <w:noProof/>
         </w:rPr>
-        <w:instrText xml:space="preserve"> PAGEREF _Toc98782975 \h </w:instrText>
+        <w:instrText xml:space="preserve"> PAGEREF _Toc98784914 \h </w:instrText>
       </w:r>
       <w:r>
         <w:rPr>
@@ -4231,7 +4231,7 @@
         <w:rPr>
           <w:noProof/>
         </w:rPr>
-        <w:instrText xml:space="preserve"> PAGEREF _Toc98782976 \h </w:instrText>
+        <w:instrText xml:space="preserve"> PAGEREF _Toc98784915 \h </w:instrText>
       </w:r>
       <w:r>
         <w:rPr>
@@ -4290,7 +4290,7 @@
         <w:rPr>
           <w:noProof/>
         </w:rPr>
-        <w:instrText xml:space="preserve"> PAGEREF _Toc98782977 \h </w:instrText>
+        <w:instrText xml:space="preserve"> PAGEREF _Toc98784916 \h </w:instrText>
       </w:r>
       <w:r>
         <w:rPr>
@@ -4366,7 +4366,7 @@
         <w:rPr>
           <w:noProof/>
         </w:rPr>
-        <w:instrText xml:space="preserve"> PAGEREF _Toc98782978 \h </w:instrText>
+        <w:instrText xml:space="preserve"> PAGEREF _Toc98784917 \h </w:instrText>
       </w:r>
       <w:r>
         <w:rPr>
@@ -4442,7 +4442,7 @@
         <w:rPr>
           <w:noProof/>
         </w:rPr>
-        <w:instrText xml:space="preserve"> PAGEREF _Toc98782979 \h </w:instrText>
+        <w:instrText xml:space="preserve"> PAGEREF _Toc98784918 \h </w:instrText>
       </w:r>
       <w:r>
         <w:rPr>
@@ -4501,7 +4501,7 @@
         <w:rPr>
           <w:noProof/>
         </w:rPr>
-        <w:instrText xml:space="preserve"> PAGEREF _Toc98782980 \h </w:instrText>
+        <w:instrText xml:space="preserve"> PAGEREF _Toc98784919 \h </w:instrText>
       </w:r>
       <w:r>
         <w:rPr>
@@ -4577,7 +4577,7 @@
         <w:rPr>
           <w:noProof/>
         </w:rPr>
-        <w:instrText xml:space="preserve"> PAGEREF _Toc98782981 \h </w:instrText>
+        <w:instrText xml:space="preserve"> PAGEREF _Toc98784920 \h </w:instrText>
       </w:r>
       <w:r>
         <w:rPr>
@@ -4653,7 +4653,7 @@
         <w:rPr>
           <w:noProof/>
         </w:rPr>
-        <w:instrText xml:space="preserve"> PAGEREF _Toc98782982 \h </w:instrText>
+        <w:instrText xml:space="preserve"> PAGEREF _Toc98784921 \h </w:instrText>
       </w:r>
       <w:r>
         <w:rPr>
@@ -4712,7 +4712,7 @@
         <w:rPr>
           <w:noProof/>
         </w:rPr>
-        <w:instrText xml:space="preserve"> PAGEREF _Toc98782983 \h </w:instrText>
+        <w:instrText xml:space="preserve"> PAGEREF _Toc98784922 \h </w:instrText>
       </w:r>
       <w:r>
         <w:rPr>
@@ -4788,7 +4788,7 @@
         <w:rPr>
           <w:noProof/>
         </w:rPr>
-        <w:instrText xml:space="preserve"> PAGEREF _Toc98782984 \h </w:instrText>
+        <w:instrText xml:space="preserve"> PAGEREF _Toc98784923 \h </w:instrText>
       </w:r>
       <w:r>
         <w:rPr>
@@ -4864,7 +4864,7 @@
         <w:rPr>
           <w:noProof/>
         </w:rPr>
-        <w:instrText xml:space="preserve"> PAGEREF _Toc98782985 \h </w:instrText>
+        <w:instrText xml:space="preserve"> PAGEREF _Toc98784924 \h </w:instrText>
       </w:r>
       <w:r>
         <w:rPr>
@@ -4923,7 +4923,7 @@
         <w:rPr>
           <w:noProof/>
         </w:rPr>
-        <w:instrText xml:space="preserve"> PAGEREF _Toc98782986 \h </w:instrText>
+        <w:instrText xml:space="preserve"> PAGEREF _Toc98784925 \h </w:instrText>
       </w:r>
       <w:r>
         <w:rPr>
@@ -4999,7 +4999,7 @@
         <w:rPr>
           <w:noProof/>
         </w:rPr>
-        <w:instrText xml:space="preserve"> PAGEREF _Toc98782987 \h </w:instrText>
+        <w:instrText xml:space="preserve"> PAGEREF _Toc98784926 \h </w:instrText>
       </w:r>
       <w:r>
         <w:rPr>
@@ -5075,7 +5075,7 @@
         <w:rPr>
           <w:noProof/>
         </w:rPr>
-        <w:instrText xml:space="preserve"> PAGEREF _Toc98782988 \h </w:instrText>
+        <w:instrText xml:space="preserve"> PAGEREF _Toc98784927 \h </w:instrText>
       </w:r>
       <w:r>
         <w:rPr>
@@ -5135,7 +5135,7 @@
         <w:rPr>
           <w:noProof/>
         </w:rPr>
-        <w:instrText xml:space="preserve"> PAGEREF _Toc98782989 \h </w:instrText>
+        <w:instrText xml:space="preserve"> PAGEREF _Toc98784928 \h </w:instrText>
       </w:r>
       <w:r>
         <w:rPr>
@@ -5194,7 +5194,7 @@
         <w:rPr>
           <w:noProof/>
         </w:rPr>
-        <w:instrText xml:space="preserve"> PAGEREF _Toc98782990 \h </w:instrText>
+        <w:instrText xml:space="preserve"> PAGEREF _Toc98784929 \h </w:instrText>
       </w:r>
       <w:r>
         <w:rPr>
@@ -5270,7 +5270,7 @@
         <w:rPr>
           <w:noProof/>
         </w:rPr>
-        <w:instrText xml:space="preserve"> PAGEREF _Toc98782991 \h </w:instrText>
+        <w:instrText xml:space="preserve"> PAGEREF _Toc98784930 \h </w:instrText>
       </w:r>
       <w:r>
         <w:rPr>
@@ -5346,7 +5346,7 @@
         <w:rPr>
           <w:noProof/>
         </w:rPr>
-        <w:instrText xml:space="preserve"> PAGEREF _Toc98782992 \h </w:instrText>
+        <w:instrText xml:space="preserve"> PAGEREF _Toc98784931 \h </w:instrText>
       </w:r>
       <w:r>
         <w:rPr>
@@ -5405,7 +5405,7 @@
         <w:rPr>
           <w:noProof/>
         </w:rPr>
-        <w:instrText xml:space="preserve"> PAGEREF _Toc98782993 \h </w:instrText>
+        <w:instrText xml:space="preserve"> PAGEREF _Toc98784932 \h </w:instrText>
       </w:r>
       <w:r>
         <w:rPr>
@@ -5481,7 +5481,7 @@
         <w:rPr>
           <w:noProof/>
         </w:rPr>
-        <w:instrText xml:space="preserve"> PAGEREF _Toc98782994 \h </w:instrText>
+        <w:instrText xml:space="preserve"> PAGEREF _Toc98784933 \h </w:instrText>
       </w:r>
       <w:r>
         <w:rPr>
@@ -5558,7 +5558,7 @@
         <w:rPr>
           <w:noProof/>
         </w:rPr>
-        <w:instrText xml:space="preserve"> PAGEREF _Toc98782995 \h </w:instrText>
+        <w:instrText xml:space="preserve"> PAGEREF _Toc98784934 \h </w:instrText>
       </w:r>
       <w:r>
         <w:rPr>
@@ -5618,7 +5618,7 @@
         <w:rPr>
           <w:noProof/>
         </w:rPr>
-        <w:instrText xml:space="preserve"> PAGEREF _Toc98782996 \h </w:instrText>
+        <w:instrText xml:space="preserve"> PAGEREF _Toc98784935 \h </w:instrText>
       </w:r>
       <w:r>
         <w:rPr>
@@ -5677,7 +5677,7 @@
         <w:rPr>
           <w:noProof/>
         </w:rPr>
-        <w:instrText xml:space="preserve"> PAGEREF _Toc98782997 \h </w:instrText>
+        <w:instrText xml:space="preserve"> PAGEREF _Toc98784936 \h </w:instrText>
       </w:r>
       <w:r>
         <w:rPr>
@@ -5753,7 +5753,7 @@
         <w:rPr>
           <w:noProof/>
         </w:rPr>
-        <w:instrText xml:space="preserve"> PAGEREF _Toc98782998 \h </w:instrText>
+        <w:instrText xml:space="preserve"> PAGEREF _Toc98784937 \h </w:instrText>
       </w:r>
       <w:r>
         <w:rPr>
@@ -5829,7 +5829,7 @@
         <w:rPr>
           <w:noProof/>
         </w:rPr>
-        <w:instrText xml:space="preserve"> PAGEREF _Toc98782999 \h </w:instrText>
+        <w:instrText xml:space="preserve"> PAGEREF _Toc98784938 \h </w:instrText>
       </w:r>
       <w:r>
         <w:rPr>
@@ -5888,7 +5888,7 @@
         <w:rPr>
           <w:noProof/>
         </w:rPr>
-        <w:instrText xml:space="preserve"> PAGEREF _Toc98783000 \h </w:instrText>
+        <w:instrText xml:space="preserve"> PAGEREF _Toc98784939 \h </w:instrText>
       </w:r>
       <w:r>
         <w:rPr>
@@ -5964,7 +5964,7 @@
         <w:rPr>
           <w:noProof/>
         </w:rPr>
-        <w:instrText xml:space="preserve"> PAGEREF _Toc98783001 \h </w:instrText>
+        <w:instrText xml:space="preserve"> PAGEREF _Toc98784940 \h </w:instrText>
       </w:r>
       <w:r>
         <w:rPr>
@@ -6040,7 +6040,7 @@
         <w:rPr>
           <w:noProof/>
         </w:rPr>
-        <w:instrText xml:space="preserve"> PAGEREF _Toc98783002 \h </w:instrText>
+        <w:instrText xml:space="preserve"> PAGEREF _Toc98784941 \h </w:instrText>
       </w:r>
       <w:r>
         <w:rPr>
@@ -6099,7 +6099,7 @@
         <w:rPr>
           <w:noProof/>
         </w:rPr>
-        <w:instrText xml:space="preserve"> PAGEREF _Toc98783003 \h </w:instrText>
+        <w:instrText xml:space="preserve"> PAGEREF _Toc98784942 \h </w:instrText>
       </w:r>
       <w:r>
         <w:rPr>
@@ -6175,7 +6175,7 @@
         <w:rPr>
           <w:noProof/>
         </w:rPr>
-        <w:instrText xml:space="preserve"> PAGEREF _Toc98783004 \h </w:instrText>
+        <w:instrText xml:space="preserve"> PAGEREF _Toc98784943 \h </w:instrText>
       </w:r>
       <w:r>
         <w:rPr>
@@ -6251,7 +6251,7 @@
         <w:rPr>
           <w:noProof/>
         </w:rPr>
-        <w:instrText xml:space="preserve"> PAGEREF _Toc98783005 \h </w:instrText>
+        <w:instrText xml:space="preserve"> PAGEREF _Toc98784944 \h </w:instrText>
       </w:r>
       <w:r>
         <w:rPr>
@@ -6310,7 +6310,7 @@
         <w:rPr>
           <w:noProof/>
         </w:rPr>
-        <w:instrText xml:space="preserve"> PAGEREF _Toc98783006 \h </w:instrText>
+        <w:instrText xml:space="preserve"> PAGEREF _Toc98784945 \h </w:instrText>
       </w:r>
       <w:r>
         <w:rPr>
@@ -6386,7 +6386,7 @@
         <w:rPr>
           <w:noProof/>
         </w:rPr>
-        <w:instrText xml:space="preserve"> PAGEREF _Toc98783007 \h </w:instrText>
+        <w:instrText xml:space="preserve"> PAGEREF _Toc98784946 \h </w:instrText>
       </w:r>
       <w:r>
         <w:rPr>
@@ -6462,7 +6462,7 @@
         <w:rPr>
           <w:noProof/>
         </w:rPr>
-        <w:instrText xml:space="preserve"> PAGEREF _Toc98783008 \h </w:instrText>
+        <w:instrText xml:space="preserve"> PAGEREF _Toc98784947 \h </w:instrText>
       </w:r>
       <w:r>
         <w:rPr>
@@ -6522,7 +6522,7 @@
         <w:rPr>
           <w:noProof/>
         </w:rPr>
-        <w:instrText xml:space="preserve"> PAGEREF _Toc98783009 \h </w:instrText>
+        <w:instrText xml:space="preserve"> PAGEREF _Toc98784948 \h </w:instrText>
       </w:r>
       <w:r>
         <w:rPr>
@@ -6581,7 +6581,7 @@
         <w:rPr>
           <w:noProof/>
         </w:rPr>
-        <w:instrText xml:space="preserve"> PAGEREF _Toc98783010 \h </w:instrText>
+        <w:instrText xml:space="preserve"> PAGEREF _Toc98784949 \h </w:instrText>
       </w:r>
       <w:r>
         <w:rPr>
@@ -6657,7 +6657,7 @@
         <w:rPr>
           <w:noProof/>
         </w:rPr>
-        <w:instrText xml:space="preserve"> PAGEREF _Toc98783011 \h </w:instrText>
+        <w:instrText xml:space="preserve"> PAGEREF _Toc98784950 \h </w:instrText>
       </w:r>
       <w:r>
         <w:rPr>
@@ -6733,7 +6733,7 @@
         <w:rPr>
           <w:noProof/>
         </w:rPr>
-        <w:instrText xml:space="preserve"> PAGEREF _Toc98783012 \h </w:instrText>
+        <w:instrText xml:space="preserve"> PAGEREF _Toc98784951 \h </w:instrText>
       </w:r>
       <w:r>
         <w:rPr>
@@ -6792,7 +6792,7 @@
         <w:rPr>
           <w:noProof/>
         </w:rPr>
-        <w:instrText xml:space="preserve"> PAGEREF _Toc98783013 \h </w:instrText>
+        <w:instrText xml:space="preserve"> PAGEREF _Toc98784952 \h </w:instrText>
       </w:r>
       <w:r>
         <w:rPr>
@@ -6868,7 +6868,7 @@
         <w:rPr>
           <w:noProof/>
         </w:rPr>
-        <w:instrText xml:space="preserve"> PAGEREF _Toc98783014 \h </w:instrText>
+        <w:instrText xml:space="preserve"> PAGEREF _Toc98784953 \h </w:instrText>
       </w:r>
       <w:r>
         <w:rPr>
@@ -6944,7 +6944,7 @@
         <w:rPr>
           <w:noProof/>
         </w:rPr>
-        <w:instrText xml:space="preserve"> PAGEREF _Toc98783015 \h </w:instrText>
+        <w:instrText xml:space="preserve"> PAGEREF _Toc98784954 \h </w:instrText>
       </w:r>
       <w:r>
         <w:rPr>
@@ -7003,7 +7003,7 @@
         <w:rPr>
           <w:noProof/>
         </w:rPr>
-        <w:instrText xml:space="preserve"> PAGEREF _Toc98783016 \h </w:instrText>
+        <w:instrText xml:space="preserve"> PAGEREF _Toc98784955 \h </w:instrText>
       </w:r>
       <w:r>
         <w:rPr>
@@ -7079,7 +7079,7 @@
         <w:rPr>
           <w:noProof/>
         </w:rPr>
-        <w:instrText xml:space="preserve"> PAGEREF _Toc98783017 \h </w:instrText>
+        <w:instrText xml:space="preserve"> PAGEREF _Toc98784956 \h </w:instrText>
       </w:r>
       <w:r>
         <w:rPr>
@@ -7155,7 +7155,7 @@
         <w:rPr>
           <w:noProof/>
         </w:rPr>
-        <w:instrText xml:space="preserve"> PAGEREF _Toc98783018 \h </w:instrText>
+        <w:instrText xml:space="preserve"> PAGEREF _Toc98784957 \h </w:instrText>
       </w:r>
       <w:r>
         <w:rPr>
@@ -7214,7 +7214,7 @@
         <w:rPr>
           <w:noProof/>
         </w:rPr>
-        <w:instrText xml:space="preserve"> PAGEREF _Toc98783019 \h </w:instrText>
+        <w:instrText xml:space="preserve"> PAGEREF _Toc98784958 \h </w:instrText>
       </w:r>
       <w:r>
         <w:rPr>
@@ -7290,7 +7290,7 @@
         <w:rPr>
           <w:noProof/>
         </w:rPr>
-        <w:instrText xml:space="preserve"> PAGEREF _Toc98783020 \h </w:instrText>
+        <w:instrText xml:space="preserve"> PAGEREF _Toc98784959 \h </w:instrText>
       </w:r>
       <w:r>
         <w:rPr>
@@ -7366,7 +7366,7 @@
         <w:rPr>
           <w:noProof/>
         </w:rPr>
-        <w:instrText xml:space="preserve"> PAGEREF _Toc98783021 \h </w:instrText>
+        <w:instrText xml:space="preserve"> PAGEREF _Toc98784960 \h </w:instrText>
       </w:r>
       <w:r>
         <w:rPr>
@@ -7426,7 +7426,7 @@
         <w:rPr>
           <w:noProof/>
         </w:rPr>
-        <w:instrText xml:space="preserve"> PAGEREF _Toc98783022 \h </w:instrText>
+        <w:instrText xml:space="preserve"> PAGEREF _Toc98784961 \h </w:instrText>
       </w:r>
       <w:r>
         <w:rPr>
@@ -7485,7 +7485,7 @@
         <w:rPr>
           <w:noProof/>
         </w:rPr>
-        <w:instrText xml:space="preserve"> PAGEREF _Toc98783023 \h </w:instrText>
+        <w:instrText xml:space="preserve"> PAGEREF _Toc98784962 \h </w:instrText>
       </w:r>
       <w:r>
         <w:rPr>
@@ -7561,7 +7561,7 @@
         <w:rPr>
           <w:noProof/>
         </w:rPr>
-        <w:instrText xml:space="preserve"> PAGEREF _Toc98783024 \h </w:instrText>
+        <w:instrText xml:space="preserve"> PAGEREF _Toc98784963 \h </w:instrText>
       </w:r>
       <w:r>
         <w:rPr>
@@ -7637,7 +7637,7 @@
         <w:rPr>
           <w:noProof/>
         </w:rPr>
-        <w:instrText xml:space="preserve"> PAGEREF _Toc98783025 \h </w:instrText>
+        <w:instrText xml:space="preserve"> PAGEREF _Toc98784964 \h </w:instrText>
       </w:r>
       <w:r>
         <w:rPr>
@@ -7696,7 +7696,7 @@
         <w:rPr>
           <w:noProof/>
         </w:rPr>
-        <w:instrText xml:space="preserve"> PAGEREF _Toc98783026 \h </w:instrText>
+        <w:instrText xml:space="preserve"> PAGEREF _Toc98784965 \h </w:instrText>
       </w:r>
       <w:r>
         <w:rPr>
@@ -7772,7 +7772,7 @@
         <w:rPr>
           <w:noProof/>
         </w:rPr>
-        <w:instrText xml:space="preserve"> PAGEREF _Toc98783027 \h </w:instrText>
+        <w:instrText xml:space="preserve"> PAGEREF _Toc98784966 \h </w:instrText>
       </w:r>
       <w:r>
         <w:rPr>
@@ -7848,7 +7848,7 @@
         <w:rPr>
           <w:noProof/>
         </w:rPr>
-        <w:instrText xml:space="preserve"> PAGEREF _Toc98783028 \h </w:instrText>
+        <w:instrText xml:space="preserve"> PAGEREF _Toc98784967 \h </w:instrText>
       </w:r>
       <w:r>
         <w:rPr>
@@ -7907,7 +7907,7 @@
         <w:rPr>
           <w:noProof/>
         </w:rPr>
-        <w:instrText xml:space="preserve"> PAGEREF _Toc98783029 \h </w:instrText>
+        <w:instrText xml:space="preserve"> PAGEREF _Toc98784968 \h </w:instrText>
       </w:r>
       <w:r>
         <w:rPr>
@@ -7965,7 +7965,7 @@
         <w:rPr>
           <w:noProof/>
         </w:rPr>
-        <w:instrText xml:space="preserve"> PAGEREF _Toc98783030 \h </w:instrText>
+        <w:instrText xml:space="preserve"> PAGEREF _Toc98784969 \h </w:instrText>
       </w:r>
       <w:r>
         <w:rPr>
@@ -8025,7 +8025,7 @@
         <w:rPr>
           <w:noProof/>
         </w:rPr>
-        <w:instrText xml:space="preserve"> PAGEREF _Toc98783031 \h </w:instrText>
+        <w:instrText xml:space="preserve"> PAGEREF _Toc98784970 \h </w:instrText>
       </w:r>
       <w:r>
         <w:rPr>
@@ -8084,7 +8084,7 @@
         <w:rPr>
           <w:noProof/>
         </w:rPr>
-        <w:instrText xml:space="preserve"> PAGEREF _Toc98783032 \h </w:instrText>
+        <w:instrText xml:space="preserve"> PAGEREF _Toc98784971 \h </w:instrText>
       </w:r>
       <w:r>
         <w:rPr>
@@ -8160,7 +8160,7 @@
         <w:rPr>
           <w:noProof/>
         </w:rPr>
-        <w:instrText xml:space="preserve"> PAGEREF _Toc98783033 \h </w:instrText>
+        <w:instrText xml:space="preserve"> PAGEREF _Toc98784972 \h </w:instrText>
       </w:r>
       <w:r>
         <w:rPr>
@@ -8236,7 +8236,7 @@
         <w:rPr>
           <w:noProof/>
         </w:rPr>
-        <w:instrText xml:space="preserve"> PAGEREF _Toc98783034 \h </w:instrText>
+        <w:instrText xml:space="preserve"> PAGEREF _Toc98784973 \h </w:instrText>
       </w:r>
       <w:r>
         <w:rPr>
@@ -8296,7 +8296,7 @@
         <w:rPr>
           <w:noProof/>
         </w:rPr>
-        <w:instrText xml:space="preserve"> PAGEREF _Toc98783035 \h </w:instrText>
+        <w:instrText xml:space="preserve"> PAGEREF _Toc98784974 \h </w:instrText>
       </w:r>
       <w:r>
         <w:rPr>
@@ -8355,7 +8355,7 @@
         <w:rPr>
           <w:noProof/>
         </w:rPr>
-        <w:instrText xml:space="preserve"> PAGEREF _Toc98783036 \h </w:instrText>
+        <w:instrText xml:space="preserve"> PAGEREF _Toc98784975 \h </w:instrText>
       </w:r>
       <w:r>
         <w:rPr>
@@ -8431,7 +8431,7 @@
         <w:rPr>
           <w:noProof/>
         </w:rPr>
-        <w:instrText xml:space="preserve"> PAGEREF _Toc98783037 \h </w:instrText>
+        <w:instrText xml:space="preserve"> PAGEREF _Toc98784976 \h </w:instrText>
       </w:r>
       <w:r>
         <w:rPr>
@@ -8508,7 +8508,7 @@
         <w:rPr>
           <w:noProof/>
         </w:rPr>
-        <w:instrText xml:space="preserve"> PAGEREF _Toc98783038 \h </w:instrText>
+        <w:instrText xml:space="preserve"> PAGEREF _Toc98784977 \h </w:instrText>
       </w:r>
       <w:r>
         <w:rPr>
@@ -8568,7 +8568,7 @@
         <w:rPr>
           <w:noProof/>
         </w:rPr>
-        <w:instrText xml:space="preserve"> PAGEREF _Toc98783039 \h </w:instrText>
+        <w:instrText xml:space="preserve"> PAGEREF _Toc98784978 \h </w:instrText>
       </w:r>
       <w:r>
         <w:rPr>
@@ -8627,7 +8627,7 @@
         <w:rPr>
           <w:noProof/>
         </w:rPr>
-        <w:instrText xml:space="preserve"> PAGEREF _Toc98783040 \h </w:instrText>
+        <w:instrText xml:space="preserve"> PAGEREF _Toc98784979 \h </w:instrText>
       </w:r>
       <w:r>
         <w:rPr>
@@ -8703,7 +8703,7 @@
         <w:rPr>
           <w:noProof/>
         </w:rPr>
-        <w:instrText xml:space="preserve"> PAGEREF _Toc98783041 \h </w:instrText>
+        <w:instrText xml:space="preserve"> PAGEREF _Toc98784980 \h </w:instrText>
       </w:r>
       <w:r>
         <w:rPr>
@@ -8779,7 +8779,7 @@
         <w:rPr>
           <w:noProof/>
         </w:rPr>
-        <w:instrText xml:space="preserve"> PAGEREF _Toc98783042 \h </w:instrText>
+        <w:instrText xml:space="preserve"> PAGEREF _Toc98784981 \h </w:instrText>
       </w:r>
       <w:r>
         <w:rPr>
@@ -8838,7 +8838,7 @@
         <w:rPr>
           <w:noProof/>
         </w:rPr>
-        <w:instrText xml:space="preserve"> PAGEREF _Toc98783043 \h </w:instrText>
+        <w:instrText xml:space="preserve"> PAGEREF _Toc98784982 \h </w:instrText>
       </w:r>
       <w:r>
         <w:rPr>
@@ -8914,7 +8914,7 @@
         <w:rPr>
           <w:noProof/>
         </w:rPr>
-        <w:instrText xml:space="preserve"> PAGEREF _Toc98783044 \h </w:instrText>
+        <w:instrText xml:space="preserve"> PAGEREF _Toc98784983 \h </w:instrText>
       </w:r>
       <w:r>
         <w:rPr>
@@ -8990,7 +8990,7 @@
         <w:rPr>
           <w:noProof/>
         </w:rPr>
-        <w:instrText xml:space="preserve"> PAGEREF _Toc98783045 \h </w:instrText>
+        <w:instrText xml:space="preserve"> PAGEREF _Toc98784984 \h </w:instrText>
       </w:r>
       <w:r>
         <w:rPr>
@@ -9049,7 +9049,7 @@
         <w:rPr>
           <w:noProof/>
         </w:rPr>
-        <w:instrText xml:space="preserve"> PAGEREF _Toc98783046 \h </w:instrText>
+        <w:instrText xml:space="preserve"> PAGEREF _Toc98784985 \h </w:instrText>
       </w:r>
       <w:r>
         <w:rPr>
@@ -9125,7 +9125,7 @@
         <w:rPr>
           <w:noProof/>
         </w:rPr>
-        <w:instrText xml:space="preserve"> PAGEREF _Toc98783047 \h </w:instrText>
+        <w:instrText xml:space="preserve"> PAGEREF _Toc98784986 \h </w:instrText>
       </w:r>
       <w:r>
         <w:rPr>
@@ -9201,7 +9201,7 @@
         <w:rPr>
           <w:noProof/>
         </w:rPr>
-        <w:instrText xml:space="preserve"> PAGEREF _Toc98783048 \h </w:instrText>
+        <w:instrText xml:space="preserve"> PAGEREF _Toc98784987 \h </w:instrText>
       </w:r>
       <w:r>
         <w:rPr>
@@ -9260,7 +9260,7 @@
         <w:rPr>
           <w:noProof/>
         </w:rPr>
-        <w:instrText xml:space="preserve"> PAGEREF _Toc98783049 \h </w:instrText>
+        <w:instrText xml:space="preserve"> PAGEREF _Toc98784988 \h </w:instrText>
       </w:r>
       <w:r>
         <w:rPr>
@@ -9336,7 +9336,7 @@
         <w:rPr>
           <w:noProof/>
         </w:rPr>
-        <w:instrText xml:space="preserve"> PAGEREF _Toc98783050 \h </w:instrText>
+        <w:instrText xml:space="preserve"> PAGEREF _Toc98784989 \h </w:instrText>
       </w:r>
       <w:r>
         <w:rPr>
@@ -9412,7 +9412,7 @@
         <w:rPr>
           <w:noProof/>
         </w:rPr>
-        <w:instrText xml:space="preserve"> PAGEREF _Toc98783051 \h </w:instrText>
+        <w:instrText xml:space="preserve"> PAGEREF _Toc98784990 \h </w:instrText>
       </w:r>
       <w:r>
         <w:rPr>
@@ -9471,7 +9471,7 @@
         <w:rPr>
           <w:noProof/>
         </w:rPr>
-        <w:instrText xml:space="preserve"> PAGEREF _Toc98783052 \h </w:instrText>
+        <w:instrText xml:space="preserve"> PAGEREF _Toc98784991 \h </w:instrText>
       </w:r>
       <w:r>
         <w:rPr>
@@ -9547,7 +9547,7 @@
         <w:rPr>
           <w:noProof/>
         </w:rPr>
-        <w:instrText xml:space="preserve"> PAGEREF _Toc98783053 \h </w:instrText>
+        <w:instrText xml:space="preserve"> PAGEREF _Toc98784992 \h </w:instrText>
       </w:r>
       <w:r>
         <w:rPr>
@@ -9623,7 +9623,7 @@
         <w:rPr>
           <w:noProof/>
         </w:rPr>
-        <w:instrText xml:space="preserve"> PAGEREF _Toc98783054 \h </w:instrText>
+        <w:instrText xml:space="preserve"> PAGEREF _Toc98784993 \h </w:instrText>
       </w:r>
       <w:r>
         <w:rPr>
@@ -9682,7 +9682,7 @@
         <w:rPr>
           <w:noProof/>
         </w:rPr>
-        <w:instrText xml:space="preserve"> PAGEREF _Toc98783055 \h </w:instrText>
+        <w:instrText xml:space="preserve"> PAGEREF _Toc98784994 \h </w:instrText>
       </w:r>
       <w:r>
         <w:rPr>
@@ -9758,7 +9758,7 @@
         <w:rPr>
           <w:noProof/>
         </w:rPr>
-        <w:instrText xml:space="preserve"> PAGEREF _Toc98783056 \h </w:instrText>
+        <w:instrText xml:space="preserve"> PAGEREF _Toc98784995 \h </w:instrText>
       </w:r>
       <w:r>
         <w:rPr>
@@ -9834,7 +9834,7 @@
         <w:rPr>
           <w:noProof/>
         </w:rPr>
-        <w:instrText xml:space="preserve"> PAGEREF _Toc98783057 \h </w:instrText>
+        <w:instrText xml:space="preserve"> PAGEREF _Toc98784996 \h </w:instrText>
       </w:r>
       <w:r>
         <w:rPr>
@@ -9893,7 +9893,7 @@
         <w:rPr>
           <w:noProof/>
         </w:rPr>
-        <w:instrText xml:space="preserve"> PAGEREF _Toc98783058 \h </w:instrText>
+        <w:instrText xml:space="preserve"> PAGEREF _Toc98784997 \h </w:instrText>
       </w:r>
       <w:r>
         <w:rPr>
@@ -9969,7 +9969,7 @@
         <w:rPr>
           <w:noProof/>
         </w:rPr>
-        <w:instrText xml:space="preserve"> PAGEREF _Toc98783059 \h </w:instrText>
+        <w:instrText xml:space="preserve"> PAGEREF _Toc98784998 \h </w:instrText>
       </w:r>
       <w:r>
         <w:rPr>
@@ -10045,7 +10045,7 @@
         <w:rPr>
           <w:noProof/>
         </w:rPr>
-        <w:instrText xml:space="preserve"> PAGEREF _Toc98783060 \h </w:instrText>
+        <w:instrText xml:space="preserve"> PAGEREF _Toc98784999 \h </w:instrText>
       </w:r>
       <w:r>
         <w:rPr>
@@ -10104,7 +10104,7 @@
         <w:rPr>
           <w:noProof/>
         </w:rPr>
-        <w:instrText xml:space="preserve"> PAGEREF _Toc98783061 \h </w:instrText>
+        <w:instrText xml:space="preserve"> PAGEREF _Toc98785000 \h </w:instrText>
       </w:r>
       <w:r>
         <w:rPr>
@@ -10180,7 +10180,7 @@
         <w:rPr>
           <w:noProof/>
         </w:rPr>
-        <w:instrText xml:space="preserve"> PAGEREF _Toc98783062 \h </w:instrText>
+        <w:instrText xml:space="preserve"> PAGEREF _Toc98785001 \h </w:instrText>
       </w:r>
       <w:r>
         <w:rPr>
@@ -10216,7 +10216,7 @@
           <w:rFonts w:asciiTheme="minorHAnsi" w:eastAsiaTheme="minorEastAsia" w:hAnsiTheme="minorHAnsi" w:cstheme="minorBidi"/>
           <w:noProof/>
           <w:szCs w:val="22"/>
-          <w:lang w:val="en-GB" w:eastAsia="en-GB" w:bidi="ar-SA"/>
+          <w:lang w:eastAsia="en-GB" w:bidi="ar-SA"/>
         </w:rPr>
       </w:pPr>
       <w:r>
@@ -10226,18 +10226,500 @@
         <w:t>7.1.3.8.2</w:t>
       </w:r>
       <w:r>
+        <w:rPr>
+          <w:rFonts w:asciiTheme="minorHAnsi" w:eastAsiaTheme="minorEastAsia" w:hAnsiTheme="minorHAnsi" w:cstheme="minorBidi"/>
+          <w:noProof/>
+          <w:szCs w:val="22"/>
+          <w:lang w:eastAsia="en-GB" w:bidi="ar-SA"/>
+        </w:rPr>
+        <w:tab/>
+      </w:r>
+      <w:r>
+        <w:rPr>
+          <w:noProof/>
+        </w:rPr>
+        <w:t>Remarques</w:t>
+      </w:r>
+      <w:r>
+        <w:rPr>
+          <w:noProof/>
+        </w:rPr>
+        <w:tab/>
+      </w:r>
+      <w:r>
+        <w:rPr>
+          <w:noProof/>
+        </w:rPr>
+        <w:fldChar w:fldCharType="begin"/>
+      </w:r>
+      <w:r>
+        <w:rPr>
+          <w:noProof/>
+        </w:rPr>
+        <w:instrText xml:space="preserve"> PAGEREF _Toc98785002 \h </w:instrText>
+      </w:r>
+      <w:r>
+        <w:rPr>
+          <w:noProof/>
+        </w:rPr>
+      </w:r>
+      <w:r>
+        <w:rPr>
+          <w:noProof/>
+        </w:rPr>
+        <w:fldChar w:fldCharType="separate"/>
+      </w:r>
+      <w:r>
+        <w:rPr>
+          <w:noProof/>
+        </w:rPr>
+        <w:t>60</w:t>
+      </w:r>
+      <w:r>
+        <w:rPr>
+          <w:noProof/>
+        </w:rPr>
+        <w:fldChar w:fldCharType="end"/>
+      </w:r>
+    </w:p>
+    <w:p>
+      <w:pPr>
+        <w:pStyle w:val="TOC3"/>
+        <w:rPr>
+          <w:rFonts w:asciiTheme="minorHAnsi" w:eastAsiaTheme="minorEastAsia" w:hAnsiTheme="minorHAnsi" w:cstheme="minorBidi"/>
+          <w:i w:val="0"/>
+          <w:noProof/>
+          <w:sz w:val="22"/>
+          <w:szCs w:val="22"/>
+          <w:lang w:eastAsia="en-GB" w:bidi="ar-SA"/>
+        </w:rPr>
+      </w:pPr>
+      <w:r>
+        <w:rPr>
+          <w:noProof/>
+        </w:rPr>
+        <w:t>7.1.4 - 3.4.7 - Package « Gestion suivie de commandes »</w:t>
+      </w:r>
+      <w:r>
+        <w:rPr>
+          <w:noProof/>
+        </w:rPr>
+        <w:tab/>
+      </w:r>
+      <w:r>
+        <w:rPr>
+          <w:noProof/>
+        </w:rPr>
+        <w:fldChar w:fldCharType="begin"/>
+      </w:r>
+      <w:r>
+        <w:rPr>
+          <w:noProof/>
+        </w:rPr>
+        <w:instrText xml:space="preserve"> PAGEREF _Toc98785003 \h </w:instrText>
+      </w:r>
+      <w:r>
+        <w:rPr>
+          <w:noProof/>
+        </w:rPr>
+      </w:r>
+      <w:r>
+        <w:rPr>
+          <w:noProof/>
+        </w:rPr>
+        <w:fldChar w:fldCharType="separate"/>
+      </w:r>
+      <w:r>
+        <w:rPr>
+          <w:noProof/>
+        </w:rPr>
+        <w:t>61</w:t>
+      </w:r>
+      <w:r>
+        <w:rPr>
+          <w:noProof/>
+        </w:rPr>
+        <w:fldChar w:fldCharType="end"/>
+      </w:r>
+    </w:p>
+    <w:p>
+      <w:pPr>
+        <w:pStyle w:val="TOC4"/>
+        <w:rPr>
+          <w:rFonts w:asciiTheme="minorHAnsi" w:eastAsiaTheme="minorEastAsia" w:hAnsiTheme="minorHAnsi" w:cstheme="minorBidi"/>
+          <w:noProof/>
+          <w:sz w:val="22"/>
+          <w:szCs w:val="22"/>
+          <w:lang w:eastAsia="en-GB" w:bidi="ar-SA"/>
+        </w:rPr>
+      </w:pPr>
+      <w:r>
+        <w:rPr>
+          <w:noProof/>
+        </w:rPr>
+        <w:t>7.1.4.1 - Suivre la commande</w:t>
+      </w:r>
+      <w:r>
+        <w:rPr>
+          <w:noProof/>
+        </w:rPr>
+        <w:tab/>
+      </w:r>
+      <w:r>
+        <w:rPr>
+          <w:noProof/>
+        </w:rPr>
+        <w:fldChar w:fldCharType="begin"/>
+      </w:r>
+      <w:r>
+        <w:rPr>
+          <w:noProof/>
+        </w:rPr>
+        <w:instrText xml:space="preserve"> PAGEREF _Toc98785004 \h </w:instrText>
+      </w:r>
+      <w:r>
+        <w:rPr>
+          <w:noProof/>
+        </w:rPr>
+      </w:r>
+      <w:r>
+        <w:rPr>
+          <w:noProof/>
+        </w:rPr>
+        <w:fldChar w:fldCharType="separate"/>
+      </w:r>
+      <w:r>
+        <w:rPr>
+          <w:noProof/>
+        </w:rPr>
+        <w:t>61</w:t>
+      </w:r>
+      <w:r>
+        <w:rPr>
+          <w:noProof/>
+        </w:rPr>
+        <w:fldChar w:fldCharType="end"/>
+      </w:r>
+    </w:p>
+    <w:p>
+      <w:pPr>
+        <w:pStyle w:val="TOC5"/>
+        <w:tabs>
+          <w:tab w:val="left" w:pos="2215"/>
+        </w:tabs>
+        <w:rPr>
+          <w:rFonts w:asciiTheme="minorHAnsi" w:eastAsiaTheme="minorEastAsia" w:hAnsiTheme="minorHAnsi" w:cstheme="minorBidi"/>
+          <w:noProof/>
+          <w:szCs w:val="22"/>
+          <w:lang w:eastAsia="en-GB" w:bidi="ar-SA"/>
+        </w:rPr>
+      </w:pPr>
+      <w:r>
+        <w:rPr>
+          <w:noProof/>
+        </w:rPr>
+        <w:t>7.1.4.1.1</w:t>
+      </w:r>
+      <w:r>
+        <w:rPr>
+          <w:rFonts w:asciiTheme="minorHAnsi" w:eastAsiaTheme="minorEastAsia" w:hAnsiTheme="minorHAnsi" w:cstheme="minorBidi"/>
+          <w:noProof/>
+          <w:szCs w:val="22"/>
+          <w:lang w:eastAsia="en-GB" w:bidi="ar-SA"/>
+        </w:rPr>
+        <w:tab/>
+      </w:r>
+      <w:r>
+        <w:rPr>
+          <w:noProof/>
+        </w:rPr>
+        <w:t>Scénario alternatif</w:t>
+      </w:r>
+      <w:r>
+        <w:rPr>
+          <w:noProof/>
+        </w:rPr>
+        <w:tab/>
+      </w:r>
+      <w:r>
+        <w:rPr>
+          <w:noProof/>
+        </w:rPr>
+        <w:fldChar w:fldCharType="begin"/>
+      </w:r>
+      <w:r>
+        <w:rPr>
+          <w:noProof/>
+        </w:rPr>
+        <w:instrText xml:space="preserve"> PAGEREF _Toc98785005 \h </w:instrText>
+      </w:r>
+      <w:r>
+        <w:rPr>
+          <w:noProof/>
+        </w:rPr>
+      </w:r>
+      <w:r>
+        <w:rPr>
+          <w:noProof/>
+        </w:rPr>
+        <w:fldChar w:fldCharType="separate"/>
+      </w:r>
+      <w:r>
+        <w:rPr>
+          <w:noProof/>
+        </w:rPr>
+        <w:t>61</w:t>
+      </w:r>
+      <w:r>
+        <w:rPr>
+          <w:noProof/>
+        </w:rPr>
+        <w:fldChar w:fldCharType="end"/>
+      </w:r>
+    </w:p>
+    <w:p>
+      <w:pPr>
+        <w:pStyle w:val="TOC5"/>
+        <w:tabs>
+          <w:tab w:val="left" w:pos="2215"/>
+        </w:tabs>
+        <w:rPr>
+          <w:rFonts w:asciiTheme="minorHAnsi" w:eastAsiaTheme="minorEastAsia" w:hAnsiTheme="minorHAnsi" w:cstheme="minorBidi"/>
+          <w:noProof/>
+          <w:szCs w:val="22"/>
+          <w:lang w:eastAsia="en-GB" w:bidi="ar-SA"/>
+        </w:rPr>
+      </w:pPr>
+      <w:r>
+        <w:rPr>
+          <w:noProof/>
+        </w:rPr>
+        <w:t>7.1.4.1.2</w:t>
+      </w:r>
+      <w:r>
+        <w:rPr>
+          <w:rFonts w:asciiTheme="minorHAnsi" w:eastAsiaTheme="minorEastAsia" w:hAnsiTheme="minorHAnsi" w:cstheme="minorBidi"/>
+          <w:noProof/>
+          <w:szCs w:val="22"/>
+          <w:lang w:eastAsia="en-GB" w:bidi="ar-SA"/>
+        </w:rPr>
+        <w:tab/>
+      </w:r>
+      <w:r>
+        <w:rPr>
+          <w:noProof/>
+        </w:rPr>
+        <w:t>Remarques</w:t>
+      </w:r>
+      <w:r>
+        <w:rPr>
+          <w:noProof/>
+        </w:rPr>
+        <w:tab/>
+      </w:r>
+      <w:r>
+        <w:rPr>
+          <w:noProof/>
+        </w:rPr>
+        <w:fldChar w:fldCharType="begin"/>
+      </w:r>
+      <w:r>
+        <w:rPr>
+          <w:noProof/>
+        </w:rPr>
+        <w:instrText xml:space="preserve"> PAGEREF _Toc98785006 \h </w:instrText>
+      </w:r>
+      <w:r>
+        <w:rPr>
+          <w:noProof/>
+        </w:rPr>
+      </w:r>
+      <w:r>
+        <w:rPr>
+          <w:noProof/>
+        </w:rPr>
+        <w:fldChar w:fldCharType="separate"/>
+      </w:r>
+      <w:r>
+        <w:rPr>
+          <w:noProof/>
+        </w:rPr>
+        <w:t>61</w:t>
+      </w:r>
+      <w:r>
+        <w:rPr>
+          <w:noProof/>
+        </w:rPr>
+        <w:fldChar w:fldCharType="end"/>
+      </w:r>
+    </w:p>
+    <w:p>
+      <w:pPr>
+        <w:pStyle w:val="TOC4"/>
+        <w:rPr>
+          <w:rFonts w:asciiTheme="minorHAnsi" w:eastAsiaTheme="minorEastAsia" w:hAnsiTheme="minorHAnsi" w:cstheme="minorBidi"/>
+          <w:noProof/>
+          <w:sz w:val="22"/>
+          <w:szCs w:val="22"/>
+          <w:lang w:eastAsia="en-GB" w:bidi="ar-SA"/>
+        </w:rPr>
+      </w:pPr>
+      <w:r>
+        <w:rPr>
+          <w:noProof/>
+        </w:rPr>
+        <w:t>7.1.4.2 - Être notifié du suivi</w:t>
+      </w:r>
+      <w:r>
+        <w:rPr>
+          <w:noProof/>
+        </w:rPr>
+        <w:tab/>
+      </w:r>
+      <w:r>
+        <w:rPr>
+          <w:noProof/>
+        </w:rPr>
+        <w:fldChar w:fldCharType="begin"/>
+      </w:r>
+      <w:r>
+        <w:rPr>
+          <w:noProof/>
+        </w:rPr>
+        <w:instrText xml:space="preserve"> PAGEREF _Toc98785007 \h </w:instrText>
+      </w:r>
+      <w:r>
+        <w:rPr>
+          <w:noProof/>
+        </w:rPr>
+      </w:r>
+      <w:r>
+        <w:rPr>
+          <w:noProof/>
+        </w:rPr>
+        <w:fldChar w:fldCharType="separate"/>
+      </w:r>
+      <w:r>
+        <w:rPr>
+          <w:noProof/>
+        </w:rPr>
+        <w:t>62</w:t>
+      </w:r>
+      <w:r>
+        <w:rPr>
+          <w:noProof/>
+        </w:rPr>
+        <w:fldChar w:fldCharType="end"/>
+      </w:r>
+    </w:p>
+    <w:p>
+      <w:pPr>
+        <w:pStyle w:val="TOC5"/>
+        <w:tabs>
+          <w:tab w:val="left" w:pos="2215"/>
+        </w:tabs>
         <w:rPr>
           <w:rFonts w:asciiTheme="minorHAnsi" w:eastAsiaTheme="minorEastAsia" w:hAnsiTheme="minorHAnsi" w:cstheme="minorBidi"/>
           <w:noProof/>
           <w:szCs w:val="22"/>
           <w:lang w:val="en-GB" w:eastAsia="en-GB" w:bidi="ar-SA"/>
         </w:rPr>
+      </w:pPr>
+      <w:r>
+        <w:rPr>
+          <w:noProof/>
+        </w:rPr>
+        <w:t>7.1.4.2.1</w:t>
+      </w:r>
+      <w:r>
+        <w:rPr>
+          <w:rFonts w:asciiTheme="minorHAnsi" w:eastAsiaTheme="minorEastAsia" w:hAnsiTheme="minorHAnsi" w:cstheme="minorBidi"/>
+          <w:noProof/>
+          <w:szCs w:val="22"/>
+          <w:lang w:val="en-GB" w:eastAsia="en-GB" w:bidi="ar-SA"/>
+        </w:rPr>
         <w:tab/>
       </w:r>
       <w:r>
         <w:rPr>
           <w:noProof/>
         </w:rPr>
+        <w:t>Scénario alternatif</w:t>
+      </w:r>
+      <w:r>
+        <w:rPr>
+          <w:noProof/>
+        </w:rPr>
+        <w:tab/>
+      </w:r>
+      <w:r>
+        <w:rPr>
+          <w:noProof/>
+        </w:rPr>
+        <w:fldChar w:fldCharType="begin"/>
+      </w:r>
+      <w:r>
+        <w:rPr>
+          <w:noProof/>
+        </w:rPr>
+        <w:instrText xml:space="preserve"> PAGEREF _Toc98785008 \h </w:instrText>
+      </w:r>
+      <w:r>
+        <w:rPr>
+          <w:noProof/>
+        </w:rPr>
+      </w:r>
+      <w:r>
+        <w:rPr>
+          <w:noProof/>
+        </w:rPr>
+        <w:fldChar w:fldCharType="separate"/>
+      </w:r>
+      <w:r>
+        <w:rPr>
+          <w:noProof/>
+        </w:rPr>
+        <w:t>62</w:t>
+      </w:r>
+      <w:r>
+        <w:rPr>
+          <w:noProof/>
+        </w:rPr>
+        <w:fldChar w:fldCharType="end"/>
+      </w:r>
+    </w:p>
+    <w:p>
+      <w:pPr>
+        <w:pStyle w:val="TOC5"/>
+        <w:tabs>
+          <w:tab w:val="left" w:pos="2215"/>
+        </w:tabs>
+        <w:rPr>
+          <w:rFonts w:asciiTheme="minorHAnsi" w:eastAsiaTheme="minorEastAsia" w:hAnsiTheme="minorHAnsi" w:cstheme="minorBidi"/>
+          <w:noProof/>
+          <w:szCs w:val="22"/>
+          <w:lang w:val="en-GB" w:eastAsia="en-GB" w:bidi="ar-SA"/>
+        </w:rPr>
+      </w:pPr>
+      <w:r>
+        <w:rPr>
+          <w:noProof/>
+        </w:rPr>
+        <w:t>7.1.4.2.2</w:t>
+      </w:r>
+      <w:r>
+        <w:rPr>
+          <w:rFonts w:asciiTheme="minorHAnsi" w:eastAsiaTheme="minorEastAsia" w:hAnsiTheme="minorHAnsi" w:cstheme="minorBidi"/>
+          <w:noProof/>
+          <w:szCs w:val="22"/>
+          <w:lang w:val="en-GB" w:eastAsia="en-GB" w:bidi="ar-SA"/>
+        </w:rPr>
+        <w:tab/>
+      </w:r>
+      <w:r>
+        <w:rPr>
+          <w:noProof/>
+        </w:rPr>
         <w:t>Remarques</w:t>
       </w:r>
       <w:r>
@@ -10256,7 +10738,7 @@
         <w:rPr>
           <w:noProof/>
         </w:rPr>
-        <w:instrText xml:space="preserve"> PAGEREF _Toc98783063 \h </w:instrText>
+        <w:instrText xml:space="preserve"> PAGEREF _Toc98785009 \h </w:instrText>
       </w:r>
       <w:r>
         <w:rPr>
@@ -10273,7 +10755,7 @@
         <w:rPr>
           <w:noProof/>
         </w:rPr>
-        <w:t>60</w:t>
+        <w:t>62</w:t>
       </w:r>
       <w:r>
         <w:rPr>
@@ -10315,7 +10797,7 @@
         <w:rPr>
           <w:noProof/>
         </w:rPr>
-        <w:instrText xml:space="preserve"> PAGEREF _Toc98783064 \h </w:instrText>
+        <w:instrText xml:space="preserve"> PAGEREF _Toc98785010 \h </w:instrText>
       </w:r>
       <w:r>
         <w:rPr>
@@ -10332,7 +10814,7 @@
         <w:rPr>
           <w:noProof/>
         </w:rPr>
-        <w:t>61</w:t>
+        <w:t>63</w:t>
       </w:r>
       <w:r>
         <w:rPr>
@@ -10375,7 +10857,7 @@
       <w:pPr>
         <w:pStyle w:val="Heading1"/>
       </w:pPr>
-      <w:bookmarkStart w:id="0" w:name="_Toc98782914"/>
+      <w:bookmarkStart w:id="0" w:name="_Toc98784853"/>
       <w:r>
         <w:lastRenderedPageBreak/>
         <w:t>Versions</w:t>
@@ -10734,7 +11216,7 @@
       <w:pPr>
         <w:pStyle w:val="Heading1"/>
       </w:pPr>
-      <w:bookmarkStart w:id="1" w:name="_Toc98782915"/>
+      <w:bookmarkStart w:id="1" w:name="_Toc98784854"/>
       <w:r>
         <w:lastRenderedPageBreak/>
         <w:t>Introduction</w:t>
@@ -10745,7 +11227,7 @@
       <w:pPr>
         <w:pStyle w:val="Heading2"/>
       </w:pPr>
-      <w:bookmarkStart w:id="2" w:name="_Toc98782916"/>
+      <w:bookmarkStart w:id="2" w:name="_Toc98784855"/>
       <w:r>
         <w:t>Objet du document</w:t>
       </w:r>
@@ -10851,7 +11333,7 @@
       <w:pPr>
         <w:pStyle w:val="Heading2"/>
       </w:pPr>
-      <w:bookmarkStart w:id="3" w:name="_Toc98782917"/>
+      <w:bookmarkStart w:id="3" w:name="_Toc98784856"/>
       <w:r>
         <w:t>Références</w:t>
       </w:r>
@@ -10917,7 +11399,7 @@
           <w:rFonts w:eastAsia="DejaVu Sans" w:cs="DejaVu Sans"/>
         </w:rPr>
       </w:pPr>
-      <w:bookmarkStart w:id="4" w:name="_Toc98782918"/>
+      <w:bookmarkStart w:id="4" w:name="_Toc98784857"/>
       <w:r>
         <w:rPr>
           <w:rFonts w:eastAsia="DejaVu Sans" w:cs="DejaVu Sans"/>
@@ -10935,7 +11417,7 @@
           <w:rFonts w:eastAsia="DejaVu Sans" w:cs="DejaVu Sans"/>
         </w:rPr>
       </w:pPr>
-      <w:bookmarkStart w:id="5" w:name="_Toc98782919"/>
+      <w:bookmarkStart w:id="5" w:name="_Toc98784858"/>
       <w:r>
         <w:rPr>
           <w:rFonts w:eastAsia="DejaVu Sans" w:cs="DejaVu Sans"/>
@@ -10965,7 +11447,7 @@
           <w:rFonts w:eastAsia="DejaVu Sans" w:cs="DejaVu Sans"/>
         </w:rPr>
       </w:pPr>
-      <w:bookmarkStart w:id="6" w:name="_Toc98782920"/>
+      <w:bookmarkStart w:id="6" w:name="_Toc98784859"/>
       <w:r>
         <w:rPr>
           <w:rFonts w:eastAsia="DejaVu Sans" w:cs="DejaVu Sans"/>
@@ -11256,7 +11738,7 @@
           <w:rFonts w:eastAsia="DejaVu Sans" w:cs="DejaVu Sans"/>
         </w:rPr>
       </w:pPr>
-      <w:bookmarkStart w:id="7" w:name="_Toc98782921"/>
+      <w:bookmarkStart w:id="7" w:name="_Toc98784860"/>
       <w:r>
         <w:rPr>
           <w:rFonts w:eastAsia="DejaVu Sans" w:cs="DejaVu Sans"/>
@@ -11279,7 +11761,7 @@
       <w:pPr>
         <w:pStyle w:val="Heading2"/>
       </w:pPr>
-      <w:bookmarkStart w:id="8" w:name="_Toc98782922"/>
+      <w:bookmarkStart w:id="8" w:name="_Toc98784861"/>
       <w:r>
         <w:t>Les principe de fonctionnement</w:t>
       </w:r>
@@ -11425,7 +11907,7 @@
       <w:pPr>
         <w:pStyle w:val="Heading2"/>
       </w:pPr>
-      <w:bookmarkStart w:id="9" w:name="_Toc98782923"/>
+      <w:bookmarkStart w:id="9" w:name="_Toc98784862"/>
       <w:r>
         <w:t>Diagramme de contexte</w:t>
       </w:r>
@@ -11501,7 +11983,7 @@
       <w:pPr>
         <w:pStyle w:val="Heading2"/>
       </w:pPr>
-      <w:bookmarkStart w:id="10" w:name="_Toc98782924"/>
+      <w:bookmarkStart w:id="10" w:name="_Toc98784863"/>
       <w:r>
         <w:lastRenderedPageBreak/>
         <w:t>Les acteurs</w:t>
@@ -11592,7 +12074,7 @@
           <w:rFonts w:eastAsia="DejaVu Sans" w:cs="DejaVu Sans"/>
         </w:rPr>
       </w:pPr>
-      <w:bookmarkStart w:id="11" w:name="_Toc98782925"/>
+      <w:bookmarkStart w:id="11" w:name="_Toc98784864"/>
       <w:r>
         <w:rPr>
           <w:rFonts w:eastAsia="DejaVu Sans" w:cs="DejaVu Sans"/>
@@ -11606,7 +12088,7 @@
       <w:pPr>
         <w:pStyle w:val="Heading3"/>
       </w:pPr>
-      <w:bookmarkStart w:id="12" w:name="_Toc98782926"/>
+      <w:bookmarkStart w:id="12" w:name="_Toc98784865"/>
       <w:r>
         <w:t>Diagramme de package</w:t>
       </w:r>
@@ -11687,7 +12169,7 @@
       <w:pPr>
         <w:pStyle w:val="Heading3"/>
       </w:pPr>
-      <w:bookmarkStart w:id="13" w:name="_Toc98782927"/>
+      <w:bookmarkStart w:id="13" w:name="_Toc98784866"/>
       <w:r>
         <w:lastRenderedPageBreak/>
         <w:t>Package « Authentification »</w:t>
@@ -11765,7 +12247,7 @@
       <w:pPr>
         <w:pStyle w:val="Heading3"/>
       </w:pPr>
-      <w:bookmarkStart w:id="14" w:name="_Toc98782928"/>
+      <w:bookmarkStart w:id="14" w:name="_Toc98784867"/>
       <w:r>
         <w:lastRenderedPageBreak/>
         <w:t>Package « Gestion administrative »</w:t>
@@ -11843,7 +12325,7 @@
       <w:pPr>
         <w:pStyle w:val="Heading3"/>
       </w:pPr>
-      <w:bookmarkStart w:id="15" w:name="_Toc98782929"/>
+      <w:bookmarkStart w:id="15" w:name="_Toc98784868"/>
       <w:r>
         <w:lastRenderedPageBreak/>
         <w:t>Package « Gestion préparation »</w:t>
@@ -11920,7 +12402,7 @@
       <w:pPr>
         <w:pStyle w:val="Heading3"/>
       </w:pPr>
-      <w:bookmarkStart w:id="16" w:name="_Toc98782930"/>
+      <w:bookmarkStart w:id="16" w:name="_Toc98784869"/>
       <w:r>
         <w:lastRenderedPageBreak/>
         <w:t>Package « Gestion commandes »</w:t>
@@ -11998,7 +12480,7 @@
       <w:pPr>
         <w:pStyle w:val="Heading3"/>
       </w:pPr>
-      <w:bookmarkStart w:id="17" w:name="_Toc98782931"/>
+      <w:bookmarkStart w:id="17" w:name="_Toc98784870"/>
       <w:r>
         <w:lastRenderedPageBreak/>
         <w:t>Package « Gestion livraisons »</w:t>
@@ -12076,7 +12558,7 @@
       <w:pPr>
         <w:pStyle w:val="Heading3"/>
       </w:pPr>
-      <w:bookmarkStart w:id="18" w:name="_Toc98782932"/>
+      <w:bookmarkStart w:id="18" w:name="_Toc98784871"/>
       <w:r>
         <w:lastRenderedPageBreak/>
         <w:t>Package « Gestion suivie de commandes »</w:t>
@@ -12146,7 +12628,7 @@
       <w:pPr>
         <w:pStyle w:val="Heading1"/>
       </w:pPr>
-      <w:bookmarkStart w:id="19" w:name="_Toc98782933"/>
+      <w:bookmarkStart w:id="19" w:name="_Toc98784872"/>
       <w:r>
         <w:rPr>
           <w:rFonts w:eastAsia="DejaVu Sans" w:cs="DejaVu Sans"/>
@@ -12163,7 +12645,7 @@
           <w:rFonts w:eastAsia="DejaVu Sans" w:cs="DejaVu Sans"/>
         </w:rPr>
       </w:pPr>
-      <w:bookmarkStart w:id="20" w:name="_Toc98782934"/>
+      <w:bookmarkStart w:id="20" w:name="_Toc98784873"/>
       <w:r>
         <w:rPr>
           <w:rFonts w:eastAsia="DejaVu Sans" w:cs="DejaVu Sans"/>
@@ -12194,7 +12676,7 @@
       <w:pPr>
         <w:pStyle w:val="Heading3"/>
       </w:pPr>
-      <w:bookmarkStart w:id="21" w:name="_Toc98782935"/>
+      <w:bookmarkStart w:id="21" w:name="_Toc98784874"/>
       <w:r>
         <w:t>Employés</w:t>
       </w:r>
@@ -12276,7 +12758,7 @@
       <w:pPr>
         <w:pStyle w:val="Heading3"/>
       </w:pPr>
-      <w:bookmarkStart w:id="22" w:name="_Toc98782936"/>
+      <w:bookmarkStart w:id="22" w:name="_Toc98784875"/>
       <w:r>
         <w:t>Responsables</w:t>
       </w:r>
@@ -12322,7 +12804,7 @@
       <w:pPr>
         <w:pStyle w:val="Heading3"/>
       </w:pPr>
-      <w:bookmarkStart w:id="23" w:name="_Toc98782937"/>
+      <w:bookmarkStart w:id="23" w:name="_Toc98784876"/>
       <w:r>
         <w:t>Clients</w:t>
       </w:r>
@@ -12386,7 +12868,7 @@
       <w:pPr>
         <w:pStyle w:val="Heading2"/>
       </w:pPr>
-      <w:bookmarkStart w:id="24" w:name="_Toc98782938"/>
+      <w:bookmarkStart w:id="24" w:name="_Toc98784877"/>
       <w:r>
         <w:t>Package « Gestion administrative »</w:t>
       </w:r>
@@ -12396,7 +12878,7 @@
       <w:pPr>
         <w:pStyle w:val="Heading3"/>
       </w:pPr>
-      <w:bookmarkStart w:id="25" w:name="_Toc98782939"/>
+      <w:bookmarkStart w:id="25" w:name="_Toc98784878"/>
       <w:r>
         <w:t>Suivi des performances</w:t>
       </w:r>
@@ -12430,7 +12912,7 @@
       <w:pPr>
         <w:pStyle w:val="Heading3"/>
       </w:pPr>
-      <w:bookmarkStart w:id="26" w:name="_Toc98782940"/>
+      <w:bookmarkStart w:id="26" w:name="_Toc98784879"/>
       <w:r>
         <w:t>Gestion des pizzerias</w:t>
       </w:r>
@@ -12476,7 +12958,7 @@
       <w:pPr>
         <w:pStyle w:val="Heading3"/>
       </w:pPr>
-      <w:bookmarkStart w:id="27" w:name="_Toc98782941"/>
+      <w:bookmarkStart w:id="27" w:name="_Toc98784880"/>
       <w:r>
         <w:lastRenderedPageBreak/>
         <w:t>Gestion du menu</w:t>
@@ -12523,7 +13005,7 @@
       <w:pPr>
         <w:pStyle w:val="Heading3"/>
       </w:pPr>
-      <w:bookmarkStart w:id="28" w:name="_Toc98782942"/>
+      <w:bookmarkStart w:id="28" w:name="_Toc98784881"/>
       <w:r>
         <w:t>Gestion des stocks</w:t>
       </w:r>
@@ -12593,7 +13075,7 @@
       <w:pPr>
         <w:pStyle w:val="Heading3"/>
       </w:pPr>
-      <w:bookmarkStart w:id="29" w:name="_Toc98782943"/>
+      <w:bookmarkStart w:id="29" w:name="_Toc98784882"/>
       <w:r>
         <w:t>Administration des accès</w:t>
       </w:r>
@@ -12753,7 +13235,7 @@
       <w:pPr>
         <w:pStyle w:val="Heading3"/>
       </w:pPr>
-      <w:bookmarkStart w:id="30" w:name="_Toc98782944"/>
+      <w:bookmarkStart w:id="30" w:name="_Toc98784883"/>
       <w:r>
         <w:t>Gestion de son compte (client)</w:t>
       </w:r>
@@ -12795,7 +13277,7 @@
       <w:pPr>
         <w:pStyle w:val="Heading2"/>
       </w:pPr>
-      <w:bookmarkStart w:id="31" w:name="_Toc98782945"/>
+      <w:bookmarkStart w:id="31" w:name="_Toc98784884"/>
       <w:r>
         <w:lastRenderedPageBreak/>
         <w:t>Package « Gestion des commandes »</w:t>
@@ -12806,7 +13288,7 @@
       <w:pPr>
         <w:pStyle w:val="Heading3"/>
       </w:pPr>
-      <w:bookmarkStart w:id="32" w:name="_Toc98782946"/>
+      <w:bookmarkStart w:id="32" w:name="_Toc98784885"/>
       <w:r>
         <w:t>Prise de commande</w:t>
       </w:r>
@@ -12912,7 +13394,7 @@
       <w:pPr>
         <w:pStyle w:val="Heading3"/>
       </w:pPr>
-      <w:bookmarkStart w:id="33" w:name="_Toc98782947"/>
+      <w:bookmarkStart w:id="33" w:name="_Toc98784886"/>
       <w:r>
         <w:t>Paiement</w:t>
       </w:r>
@@ -13006,7 +13488,7 @@
       <w:pPr>
         <w:pStyle w:val="Heading3"/>
       </w:pPr>
-      <w:bookmarkStart w:id="34" w:name="_Toc98782948"/>
+      <w:bookmarkStart w:id="34" w:name="_Toc98784887"/>
       <w:r>
         <w:t>Gestion d’une commande</w:t>
       </w:r>
@@ -13060,7 +13542,7 @@
       <w:pPr>
         <w:pStyle w:val="Heading2"/>
       </w:pPr>
-      <w:bookmarkStart w:id="35" w:name="_Toc98782949"/>
+      <w:bookmarkStart w:id="35" w:name="_Toc98784888"/>
       <w:r>
         <w:lastRenderedPageBreak/>
         <w:t>Package « </w:t>
@@ -13259,7 +13741,7 @@
       <w:pPr>
         <w:pStyle w:val="Heading2"/>
       </w:pPr>
-      <w:bookmarkStart w:id="36" w:name="_Toc98782950"/>
+      <w:bookmarkStart w:id="36" w:name="_Toc98784889"/>
       <w:r>
         <w:t>Package « </w:t>
       </w:r>
@@ -13343,7 +13825,7 @@
       <w:pPr>
         <w:pStyle w:val="Heading2"/>
       </w:pPr>
-      <w:bookmarkStart w:id="37" w:name="_Toc98782951"/>
+      <w:bookmarkStart w:id="37" w:name="_Toc98784890"/>
       <w:r>
         <w:lastRenderedPageBreak/>
         <w:t>Package « </w:t>
@@ -13473,7 +13955,7 @@
       <w:pPr>
         <w:pStyle w:val="Heading1"/>
       </w:pPr>
-      <w:bookmarkStart w:id="38" w:name="_Toc98782952"/>
+      <w:bookmarkStart w:id="38" w:name="_Toc98784891"/>
       <w:r>
         <w:lastRenderedPageBreak/>
         <w:t>Les workflows</w:t>
@@ -13484,7 +13966,7 @@
       <w:pPr>
         <w:pStyle w:val="Heading2"/>
       </w:pPr>
-      <w:bookmarkStart w:id="39" w:name="_Toc98782953"/>
+      <w:bookmarkStart w:id="39" w:name="_Toc98784892"/>
       <w:r>
         <w:t>Processus de prise de commande</w:t>
       </w:r>
@@ -13586,7 +14068,7 @@
       <w:pPr>
         <w:pStyle w:val="Heading2"/>
       </w:pPr>
-      <w:bookmarkStart w:id="40" w:name="_Toc98782954"/>
+      <w:bookmarkStart w:id="40" w:name="_Toc98784893"/>
       <w:r>
         <w:lastRenderedPageBreak/>
         <w:t>Le cycle de vie d’une commande</w:t>
@@ -13674,7 +14156,7 @@
       <w:pPr>
         <w:pStyle w:val="Heading1"/>
       </w:pPr>
-      <w:bookmarkStart w:id="41" w:name="_Toc98782955"/>
+      <w:bookmarkStart w:id="41" w:name="_Toc98784894"/>
       <w:r>
         <w:lastRenderedPageBreak/>
         <w:t xml:space="preserve">Application </w:t>
@@ -13702,7 +14184,7 @@
       <w:pPr>
         <w:pStyle w:val="Heading2"/>
       </w:pPr>
-      <w:bookmarkStart w:id="42" w:name="_Toc98782956"/>
+      <w:bookmarkStart w:id="42" w:name="_Toc98784895"/>
       <w:r>
         <w:t>Les cas d’utilisation</w:t>
       </w:r>
@@ -13712,7 +14194,7 @@
       <w:pPr>
         <w:pStyle w:val="Heading3"/>
       </w:pPr>
-      <w:bookmarkStart w:id="43" w:name="_Toc98782957"/>
+      <w:bookmarkStart w:id="43" w:name="_Toc98784896"/>
       <w:r>
         <w:t xml:space="preserve">Package </w:t>
       </w:r>
@@ -13734,7 +14216,7 @@
       <w:pPr>
         <w:pStyle w:val="Heading4"/>
       </w:pPr>
-      <w:bookmarkStart w:id="44" w:name="_Toc98782958"/>
+      <w:bookmarkStart w:id="44" w:name="_Toc98784897"/>
       <w:r>
         <w:t>Se connecter</w:t>
       </w:r>
@@ -14428,7 +14910,7 @@
       <w:pPr>
         <w:pStyle w:val="Heading5"/>
       </w:pPr>
-      <w:bookmarkStart w:id="45" w:name="_Toc98782959"/>
+      <w:bookmarkStart w:id="45" w:name="_Toc98784898"/>
       <w:r>
         <w:t>Scénario alternatif</w:t>
       </w:r>
@@ -14446,7 +14928,7 @@
       <w:pPr>
         <w:pStyle w:val="Heading5"/>
       </w:pPr>
-      <w:bookmarkStart w:id="46" w:name="_Toc98782960"/>
+      <w:bookmarkStart w:id="46" w:name="_Toc98784899"/>
       <w:r>
         <w:t>Remarques</w:t>
       </w:r>
@@ -14467,7 +14949,7 @@
       <w:pPr>
         <w:pStyle w:val="Heading4"/>
       </w:pPr>
-      <w:bookmarkStart w:id="47" w:name="_Toc98782961"/>
+      <w:bookmarkStart w:id="47" w:name="_Toc98784900"/>
       <w:r>
         <w:lastRenderedPageBreak/>
         <w:t xml:space="preserve">Se </w:t>
@@ -15162,7 +15644,7 @@
       <w:pPr>
         <w:pStyle w:val="Heading5"/>
       </w:pPr>
-      <w:bookmarkStart w:id="48" w:name="_Toc98782962"/>
+      <w:bookmarkStart w:id="48" w:name="_Toc98784901"/>
       <w:r>
         <w:t>Scénario alternatif</w:t>
       </w:r>
@@ -15202,7 +15684,7 @@
       <w:pPr>
         <w:pStyle w:val="Heading5"/>
       </w:pPr>
-      <w:bookmarkStart w:id="49" w:name="_Toc98782963"/>
+      <w:bookmarkStart w:id="49" w:name="_Toc98784902"/>
       <w:r>
         <w:t>Remarques</w:t>
       </w:r>
@@ -15220,7 +15702,7 @@
       <w:pPr>
         <w:pStyle w:val="Heading3"/>
       </w:pPr>
-      <w:bookmarkStart w:id="50" w:name="_Toc98782964"/>
+      <w:bookmarkStart w:id="50" w:name="_Toc98784903"/>
       <w:r>
         <w:lastRenderedPageBreak/>
         <w:t xml:space="preserve">Package </w:t>
@@ -15234,7 +15716,7 @@
       <w:pPr>
         <w:pStyle w:val="Heading4"/>
       </w:pPr>
-      <w:bookmarkStart w:id="51" w:name="_Toc98782965"/>
+      <w:bookmarkStart w:id="51" w:name="_Toc98784904"/>
       <w:r>
         <w:t>Gérer les pizzerias</w:t>
       </w:r>
@@ -15956,7 +16438,7 @@
       <w:pPr>
         <w:pStyle w:val="Heading5"/>
       </w:pPr>
-      <w:bookmarkStart w:id="52" w:name="_Toc98782966"/>
+      <w:bookmarkStart w:id="52" w:name="_Toc98784905"/>
       <w:r>
         <w:t>Scénario alternatif</w:t>
       </w:r>
@@ -16062,7 +16544,7 @@
       <w:pPr>
         <w:pStyle w:val="Heading5"/>
       </w:pPr>
-      <w:bookmarkStart w:id="53" w:name="_Toc98782967"/>
+      <w:bookmarkStart w:id="53" w:name="_Toc98784906"/>
       <w:r>
         <w:t>Remarques</w:t>
       </w:r>
@@ -16080,7 +16562,7 @@
       <w:pPr>
         <w:pStyle w:val="Heading4"/>
       </w:pPr>
-      <w:bookmarkStart w:id="54" w:name="_Toc98782968"/>
+      <w:bookmarkStart w:id="54" w:name="_Toc98784907"/>
       <w:r>
         <w:lastRenderedPageBreak/>
         <w:t>Suivre le scoring</w:t>
@@ -16839,7 +17321,7 @@
       <w:pPr>
         <w:pStyle w:val="Heading5"/>
       </w:pPr>
-      <w:bookmarkStart w:id="55" w:name="_Toc98782969"/>
+      <w:bookmarkStart w:id="55" w:name="_Toc98784908"/>
       <w:r>
         <w:t>Scénario alternatif</w:t>
       </w:r>
@@ -16857,7 +17339,7 @@
       <w:pPr>
         <w:pStyle w:val="Heading5"/>
       </w:pPr>
-      <w:bookmarkStart w:id="56" w:name="_Toc98782970"/>
+      <w:bookmarkStart w:id="56" w:name="_Toc98784909"/>
       <w:r>
         <w:t>Remarques</w:t>
       </w:r>
@@ -16883,7 +17365,7 @@
       <w:pPr>
         <w:pStyle w:val="Heading4"/>
       </w:pPr>
-      <w:bookmarkStart w:id="57" w:name="_Toc98782971"/>
+      <w:bookmarkStart w:id="57" w:name="_Toc98784910"/>
       <w:r>
         <w:lastRenderedPageBreak/>
         <w:t xml:space="preserve">Suivre le </w:t>
@@ -17599,7 +18081,7 @@
       <w:pPr>
         <w:pStyle w:val="Heading5"/>
       </w:pPr>
-      <w:bookmarkStart w:id="58" w:name="_Toc98782972"/>
+      <w:bookmarkStart w:id="58" w:name="_Toc98784911"/>
       <w:r>
         <w:t>Scénario alternatif</w:t>
       </w:r>
@@ -17617,7 +18099,7 @@
       <w:pPr>
         <w:pStyle w:val="Heading5"/>
       </w:pPr>
-      <w:bookmarkStart w:id="59" w:name="_Toc98782973"/>
+      <w:bookmarkStart w:id="59" w:name="_Toc98784912"/>
       <w:r>
         <w:t>Remarques</w:t>
       </w:r>
@@ -17643,7 +18125,7 @@
       <w:pPr>
         <w:pStyle w:val="Heading4"/>
       </w:pPr>
-      <w:bookmarkStart w:id="60" w:name="_Toc98782974"/>
+      <w:bookmarkStart w:id="60" w:name="_Toc98784913"/>
       <w:r>
         <w:lastRenderedPageBreak/>
         <w:t>Suivre l</w:t>
@@ -18397,7 +18879,7 @@
       <w:pPr>
         <w:pStyle w:val="Heading5"/>
       </w:pPr>
-      <w:bookmarkStart w:id="61" w:name="_Toc98782975"/>
+      <w:bookmarkStart w:id="61" w:name="_Toc98784914"/>
       <w:r>
         <w:t>Scénario alternatif</w:t>
       </w:r>
@@ -18415,7 +18897,7 @@
       <w:pPr>
         <w:pStyle w:val="Heading5"/>
       </w:pPr>
-      <w:bookmarkStart w:id="62" w:name="_Toc98782976"/>
+      <w:bookmarkStart w:id="62" w:name="_Toc98784915"/>
       <w:r>
         <w:t>Remarques</w:t>
       </w:r>
@@ -18441,7 +18923,7 @@
       <w:pPr>
         <w:pStyle w:val="Heading4"/>
       </w:pPr>
-      <w:bookmarkStart w:id="63" w:name="_Toc98782977"/>
+      <w:bookmarkStart w:id="63" w:name="_Toc98784916"/>
       <w:r>
         <w:lastRenderedPageBreak/>
         <w:t>Administrer les accès</w:t>
@@ -19530,7 +20012,7 @@
       <w:pPr>
         <w:pStyle w:val="Heading5"/>
       </w:pPr>
-      <w:bookmarkStart w:id="64" w:name="_Toc98782978"/>
+      <w:bookmarkStart w:id="64" w:name="_Toc98784917"/>
       <w:r>
         <w:t>Scénario alternatif</w:t>
       </w:r>
@@ -19763,7 +20245,7 @@
       <w:pPr>
         <w:pStyle w:val="Heading5"/>
       </w:pPr>
-      <w:bookmarkStart w:id="65" w:name="_Toc98782979"/>
+      <w:bookmarkStart w:id="65" w:name="_Toc98784918"/>
       <w:r>
         <w:t>Remarques</w:t>
       </w:r>
@@ -19781,7 +20263,7 @@
       <w:pPr>
         <w:pStyle w:val="Heading4"/>
       </w:pPr>
-      <w:bookmarkStart w:id="66" w:name="_Toc98782980"/>
+      <w:bookmarkStart w:id="66" w:name="_Toc98784919"/>
       <w:r>
         <w:lastRenderedPageBreak/>
         <w:t>Gérer la carte</w:t>
@@ -20829,7 +21311,7 @@
       <w:pPr>
         <w:pStyle w:val="Heading5"/>
       </w:pPr>
-      <w:bookmarkStart w:id="67" w:name="_Toc98782981"/>
+      <w:bookmarkStart w:id="67" w:name="_Toc98784920"/>
       <w:r>
         <w:t>Scénario alternatif</w:t>
       </w:r>
@@ -20912,7 +21394,7 @@
       <w:pPr>
         <w:pStyle w:val="Heading5"/>
       </w:pPr>
-      <w:bookmarkStart w:id="68" w:name="_Toc98782982"/>
+      <w:bookmarkStart w:id="68" w:name="_Toc98784921"/>
       <w:r>
         <w:t>Remarques</w:t>
       </w:r>
@@ -20930,7 +21412,7 @@
       <w:pPr>
         <w:pStyle w:val="Heading4"/>
       </w:pPr>
-      <w:bookmarkStart w:id="69" w:name="_Toc98782983"/>
+      <w:bookmarkStart w:id="69" w:name="_Toc98784922"/>
       <w:r>
         <w:t>Gérer les stocks</w:t>
       </w:r>
@@ -21927,7 +22409,7 @@
       <w:pPr>
         <w:pStyle w:val="Heading5"/>
       </w:pPr>
-      <w:bookmarkStart w:id="70" w:name="_Toc98782984"/>
+      <w:bookmarkStart w:id="70" w:name="_Toc98784923"/>
       <w:r>
         <w:lastRenderedPageBreak/>
         <w:t>Scénario alternatif</w:t>
@@ -22187,7 +22669,7 @@
       <w:pPr>
         <w:pStyle w:val="Heading5"/>
       </w:pPr>
-      <w:bookmarkStart w:id="71" w:name="_Toc98782985"/>
+      <w:bookmarkStart w:id="71" w:name="_Toc98784924"/>
       <w:r>
         <w:t>Remarques</w:t>
       </w:r>
@@ -22205,7 +22687,7 @@
       <w:pPr>
         <w:pStyle w:val="Heading4"/>
       </w:pPr>
-      <w:bookmarkStart w:id="72" w:name="_Toc98782986"/>
+      <w:bookmarkStart w:id="72" w:name="_Toc98784925"/>
       <w:r>
         <w:lastRenderedPageBreak/>
         <w:t>Gérer les comptes clients</w:t>
@@ -23331,7 +23813,7 @@
       <w:pPr>
         <w:pStyle w:val="Heading5"/>
       </w:pPr>
-      <w:bookmarkStart w:id="73" w:name="_Toc98782987"/>
+      <w:bookmarkStart w:id="73" w:name="_Toc98784926"/>
       <w:r>
         <w:t>Scénario alternatif</w:t>
       </w:r>
@@ -23486,7 +23968,7 @@
       <w:pPr>
         <w:pStyle w:val="Heading5"/>
       </w:pPr>
-      <w:bookmarkStart w:id="74" w:name="_Toc98782988"/>
+      <w:bookmarkStart w:id="74" w:name="_Toc98784927"/>
       <w:r>
         <w:t>Remarques</w:t>
       </w:r>
@@ -23504,7 +23986,7 @@
       <w:pPr>
         <w:pStyle w:val="Heading3"/>
       </w:pPr>
-      <w:bookmarkStart w:id="75" w:name="_Toc98782989"/>
+      <w:bookmarkStart w:id="75" w:name="_Toc98784928"/>
       <w:r>
         <w:t>Package « Gestion préparation »</w:t>
       </w:r>
@@ -23514,7 +23996,7 @@
       <w:pPr>
         <w:pStyle w:val="Heading4"/>
       </w:pPr>
-      <w:bookmarkStart w:id="76" w:name="_Toc98782990"/>
+      <w:bookmarkStart w:id="76" w:name="_Toc98784929"/>
       <w:r>
         <w:t>Visionner les recettes</w:t>
       </w:r>
@@ -24164,7 +24646,7 @@
       <w:pPr>
         <w:pStyle w:val="Heading5"/>
       </w:pPr>
-      <w:bookmarkStart w:id="77" w:name="_Toc98782991"/>
+      <w:bookmarkStart w:id="77" w:name="_Toc98784930"/>
       <w:r>
         <w:lastRenderedPageBreak/>
         <w:t>Scénario alternatif</w:t>
@@ -24183,7 +24665,7 @@
       <w:pPr>
         <w:pStyle w:val="Heading5"/>
       </w:pPr>
-      <w:bookmarkStart w:id="78" w:name="_Toc98782992"/>
+      <w:bookmarkStart w:id="78" w:name="_Toc98784931"/>
       <w:r>
         <w:t>Remarques</w:t>
       </w:r>
@@ -24225,7 +24707,7 @@
       <w:pPr>
         <w:pStyle w:val="Heading4"/>
       </w:pPr>
-      <w:bookmarkStart w:id="79" w:name="_Toc98782993"/>
+      <w:bookmarkStart w:id="79" w:name="_Toc98784932"/>
       <w:r>
         <w:t>Consulter les commandes</w:t>
       </w:r>
@@ -25067,7 +25549,7 @@
       <w:pPr>
         <w:pStyle w:val="Heading5"/>
       </w:pPr>
-      <w:bookmarkStart w:id="80" w:name="_Toc98782994"/>
+      <w:bookmarkStart w:id="80" w:name="_Toc98784933"/>
       <w:r>
         <w:t>Scénario alternatif</w:t>
       </w:r>
@@ -25107,7 +25589,7 @@
       <w:pPr>
         <w:pStyle w:val="Heading5"/>
       </w:pPr>
-      <w:bookmarkStart w:id="81" w:name="_Toc98782995"/>
+      <w:bookmarkStart w:id="81" w:name="_Toc98784934"/>
       <w:r>
         <w:lastRenderedPageBreak/>
         <w:t>Remarques</w:t>
@@ -25198,7 +25680,7 @@
       <w:pPr>
         <w:pStyle w:val="Heading3"/>
       </w:pPr>
-      <w:bookmarkStart w:id="82" w:name="_Toc98782996"/>
+      <w:bookmarkStart w:id="82" w:name="_Toc98784935"/>
       <w:r>
         <w:t>Package « Gestion commandes »</w:t>
       </w:r>
@@ -25208,7 +25690,7 @@
       <w:pPr>
         <w:pStyle w:val="Heading4"/>
       </w:pPr>
-      <w:bookmarkStart w:id="83" w:name="_Toc98782997"/>
+      <w:bookmarkStart w:id="83" w:name="_Toc98784936"/>
       <w:r>
         <w:t>Ajouter une commande</w:t>
       </w:r>
@@ -26379,7 +26861,7 @@
       <w:pPr>
         <w:pStyle w:val="Heading5"/>
       </w:pPr>
-      <w:bookmarkStart w:id="84" w:name="_Toc98782998"/>
+      <w:bookmarkStart w:id="84" w:name="_Toc98784937"/>
       <w:r>
         <w:t>Scénario alternatif</w:t>
       </w:r>
@@ -26397,7 +26879,7 @@
       <w:pPr>
         <w:pStyle w:val="Heading5"/>
       </w:pPr>
-      <w:bookmarkStart w:id="85" w:name="_Toc98782999"/>
+      <w:bookmarkStart w:id="85" w:name="_Toc98784938"/>
       <w:r>
         <w:t>Remarques</w:t>
       </w:r>
@@ -26415,7 +26897,7 @@
       <w:pPr>
         <w:pStyle w:val="Heading4"/>
       </w:pPr>
-      <w:bookmarkStart w:id="86" w:name="_Toc98783000"/>
+      <w:bookmarkStart w:id="86" w:name="_Toc98784939"/>
       <w:r>
         <w:lastRenderedPageBreak/>
         <w:t>Modifier une commande</w:t>
@@ -27069,7 +27551,7 @@
       <w:pPr>
         <w:pStyle w:val="Heading5"/>
       </w:pPr>
-      <w:bookmarkStart w:id="87" w:name="_Toc98783001"/>
+      <w:bookmarkStart w:id="87" w:name="_Toc98784940"/>
       <w:r>
         <w:t>Scénario alternatif</w:t>
       </w:r>
@@ -27087,7 +27569,7 @@
       <w:pPr>
         <w:pStyle w:val="Heading5"/>
       </w:pPr>
-      <w:bookmarkStart w:id="88" w:name="_Toc98783002"/>
+      <w:bookmarkStart w:id="88" w:name="_Toc98784941"/>
       <w:r>
         <w:t>Remarques</w:t>
       </w:r>
@@ -27105,7 +27587,7 @@
       <w:pPr>
         <w:pStyle w:val="Heading4"/>
       </w:pPr>
-      <w:bookmarkStart w:id="89" w:name="_Toc98783003"/>
+      <w:bookmarkStart w:id="89" w:name="_Toc98784942"/>
       <w:r>
         <w:lastRenderedPageBreak/>
         <w:t>Supprimer</w:t>
@@ -27720,7 +28202,7 @@
       <w:pPr>
         <w:pStyle w:val="Heading5"/>
       </w:pPr>
-      <w:bookmarkStart w:id="90" w:name="_Toc98783004"/>
+      <w:bookmarkStart w:id="90" w:name="_Toc98784943"/>
       <w:r>
         <w:t>Scénario alternatif</w:t>
       </w:r>
@@ -27738,7 +28220,7 @@
       <w:pPr>
         <w:pStyle w:val="Heading5"/>
       </w:pPr>
-      <w:bookmarkStart w:id="91" w:name="_Toc98783005"/>
+      <w:bookmarkStart w:id="91" w:name="_Toc98784944"/>
       <w:r>
         <w:t>Remarques</w:t>
       </w:r>
@@ -27756,7 +28238,7 @@
       <w:pPr>
         <w:pStyle w:val="Heading4"/>
       </w:pPr>
-      <w:bookmarkStart w:id="92" w:name="_Toc98783006"/>
+      <w:bookmarkStart w:id="92" w:name="_Toc98784945"/>
       <w:r>
         <w:lastRenderedPageBreak/>
         <w:t>Encaisser</w:t>
@@ -28511,7 +28993,7 @@
       <w:pPr>
         <w:pStyle w:val="Heading5"/>
       </w:pPr>
-      <w:bookmarkStart w:id="93" w:name="_Toc98783007"/>
+      <w:bookmarkStart w:id="93" w:name="_Toc98784946"/>
       <w:r>
         <w:t>Scénario alternatif</w:t>
       </w:r>
@@ -28529,7 +29011,7 @@
       <w:pPr>
         <w:pStyle w:val="Heading5"/>
       </w:pPr>
-      <w:bookmarkStart w:id="94" w:name="_Toc98783008"/>
+      <w:bookmarkStart w:id="94" w:name="_Toc98784947"/>
       <w:r>
         <w:t>Remarques</w:t>
       </w:r>
@@ -28547,7 +29029,7 @@
       <w:pPr>
         <w:pStyle w:val="Heading3"/>
       </w:pPr>
-      <w:bookmarkStart w:id="95" w:name="_Toc98783009"/>
+      <w:bookmarkStart w:id="95" w:name="_Toc98784948"/>
       <w:r>
         <w:lastRenderedPageBreak/>
         <w:t>Package « Gestion livraisons »</w:t>
@@ -28558,7 +29040,7 @@
       <w:pPr>
         <w:pStyle w:val="Heading4"/>
       </w:pPr>
-      <w:bookmarkStart w:id="96" w:name="_Toc98783010"/>
+      <w:bookmarkStart w:id="96" w:name="_Toc98784949"/>
       <w:r>
         <w:t>Consulter les commandes à livrer</w:t>
       </w:r>
@@ -29159,7 +29641,7 @@
       <w:pPr>
         <w:pStyle w:val="Heading5"/>
       </w:pPr>
-      <w:bookmarkStart w:id="97" w:name="_Toc98783011"/>
+      <w:bookmarkStart w:id="97" w:name="_Toc98784950"/>
       <w:r>
         <w:t>Scénario alternatif</w:t>
       </w:r>
@@ -29177,7 +29659,7 @@
       <w:pPr>
         <w:pStyle w:val="Heading5"/>
       </w:pPr>
-      <w:bookmarkStart w:id="98" w:name="_Toc98783012"/>
+      <w:bookmarkStart w:id="98" w:name="_Toc98784951"/>
       <w:r>
         <w:t>Remarques</w:t>
       </w:r>
@@ -29195,7 +29677,7 @@
       <w:pPr>
         <w:pStyle w:val="Heading4"/>
       </w:pPr>
-      <w:bookmarkStart w:id="99" w:name="_Toc98783013"/>
+      <w:bookmarkStart w:id="99" w:name="_Toc98784952"/>
       <w:r>
         <w:lastRenderedPageBreak/>
         <w:t>Planifier une livraison</w:t>
@@ -29934,7 +30416,7 @@
       <w:pPr>
         <w:pStyle w:val="Heading5"/>
       </w:pPr>
-      <w:bookmarkStart w:id="100" w:name="_Toc98783014"/>
+      <w:bookmarkStart w:id="100" w:name="_Toc98784953"/>
       <w:r>
         <w:t>Scénario alternatif</w:t>
       </w:r>
@@ -29952,7 +30434,7 @@
       <w:pPr>
         <w:pStyle w:val="Heading5"/>
       </w:pPr>
-      <w:bookmarkStart w:id="101" w:name="_Toc98783015"/>
+      <w:bookmarkStart w:id="101" w:name="_Toc98784954"/>
       <w:r>
         <w:t>Remarques</w:t>
       </w:r>
@@ -29970,7 +30452,7 @@
       <w:pPr>
         <w:pStyle w:val="Heading4"/>
       </w:pPr>
-      <w:bookmarkStart w:id="102" w:name="_Toc98783016"/>
+      <w:bookmarkStart w:id="102" w:name="_Toc98784955"/>
       <w:r>
         <w:lastRenderedPageBreak/>
         <w:t>Livrer</w:t>
@@ -31072,7 +31554,7 @@
       <w:pPr>
         <w:pStyle w:val="Heading5"/>
       </w:pPr>
-      <w:bookmarkStart w:id="103" w:name="_Toc98783017"/>
+      <w:bookmarkStart w:id="103" w:name="_Toc98784956"/>
       <w:r>
         <w:t>Scénario alternatif</w:t>
       </w:r>
@@ -31090,7 +31572,7 @@
       <w:pPr>
         <w:pStyle w:val="Heading5"/>
       </w:pPr>
-      <w:bookmarkStart w:id="104" w:name="_Toc98783018"/>
+      <w:bookmarkStart w:id="104" w:name="_Toc98784957"/>
       <w:r>
         <w:lastRenderedPageBreak/>
         <w:t>Remarques</w:t>
@@ -31109,7 +31591,7 @@
       <w:pPr>
         <w:pStyle w:val="Heading4"/>
       </w:pPr>
-      <w:bookmarkStart w:id="105" w:name="_Toc98783019"/>
+      <w:bookmarkStart w:id="105" w:name="_Toc98784958"/>
       <w:r>
         <w:t>Encaisser</w:t>
       </w:r>
@@ -31890,7 +32372,7 @@
       <w:pPr>
         <w:pStyle w:val="Heading5"/>
       </w:pPr>
-      <w:bookmarkStart w:id="106" w:name="_Toc98783020"/>
+      <w:bookmarkStart w:id="106" w:name="_Toc98784959"/>
       <w:r>
         <w:t>Scénario alternatif</w:t>
       </w:r>
@@ -31908,7 +32390,7 @@
       <w:pPr>
         <w:pStyle w:val="Heading5"/>
       </w:pPr>
-      <w:bookmarkStart w:id="107" w:name="_Toc98783021"/>
+      <w:bookmarkStart w:id="107" w:name="_Toc98784960"/>
       <w:r>
         <w:t>Remarques</w:t>
       </w:r>
@@ -31926,7 +32408,7 @@
       <w:pPr>
         <w:pStyle w:val="Heading3"/>
       </w:pPr>
-      <w:bookmarkStart w:id="108" w:name="_Toc98783022"/>
+      <w:bookmarkStart w:id="108" w:name="_Toc98784961"/>
       <w:r>
         <w:lastRenderedPageBreak/>
         <w:t>Package « Gestion suivie de commande »</w:t>
@@ -31937,7 +32419,7 @@
       <w:pPr>
         <w:pStyle w:val="Heading4"/>
       </w:pPr>
-      <w:bookmarkStart w:id="109" w:name="_Toc98783023"/>
+      <w:bookmarkStart w:id="109" w:name="_Toc98784962"/>
       <w:r>
         <w:t>Modifier le statut d’une commande</w:t>
       </w:r>
@@ -32825,7 +33307,7 @@
       <w:pPr>
         <w:pStyle w:val="Heading5"/>
       </w:pPr>
-      <w:bookmarkStart w:id="110" w:name="_Toc98783024"/>
+      <w:bookmarkStart w:id="110" w:name="_Toc98784963"/>
       <w:r>
         <w:t>Scénario alternatif</w:t>
       </w:r>
@@ -32843,7 +33325,7 @@
       <w:pPr>
         <w:pStyle w:val="Heading5"/>
       </w:pPr>
-      <w:bookmarkStart w:id="111" w:name="_Toc98783025"/>
+      <w:bookmarkStart w:id="111" w:name="_Toc98784964"/>
       <w:r>
         <w:t>Remarques</w:t>
       </w:r>
@@ -32861,7 +33343,7 @@
       <w:pPr>
         <w:pStyle w:val="Heading4"/>
       </w:pPr>
-      <w:bookmarkStart w:id="112" w:name="_Toc98783026"/>
+      <w:bookmarkStart w:id="112" w:name="_Toc98784965"/>
       <w:r>
         <w:lastRenderedPageBreak/>
         <w:t>Afficher les commandes</w:t>
@@ -33802,7 +34284,7 @@
       <w:pPr>
         <w:pStyle w:val="Heading5"/>
       </w:pPr>
-      <w:bookmarkStart w:id="113" w:name="_Toc98783027"/>
+      <w:bookmarkStart w:id="113" w:name="_Toc98784966"/>
       <w:r>
         <w:t>Scénario alternatif</w:t>
       </w:r>
@@ -33820,7 +34302,7 @@
       <w:pPr>
         <w:pStyle w:val="Heading5"/>
       </w:pPr>
-      <w:bookmarkStart w:id="114" w:name="_Toc98783028"/>
+      <w:bookmarkStart w:id="114" w:name="_Toc98784967"/>
       <w:r>
         <w:t>Remarques</w:t>
       </w:r>
@@ -33838,7 +34320,7 @@
       <w:pPr>
         <w:pStyle w:val="Heading1"/>
       </w:pPr>
-      <w:bookmarkStart w:id="115" w:name="_Toc98783029"/>
+      <w:bookmarkStart w:id="115" w:name="_Toc98784968"/>
       <w:r>
         <w:lastRenderedPageBreak/>
         <w:t>Site Internet</w:t>
@@ -33849,7 +34331,7 @@
       <w:pPr>
         <w:pStyle w:val="Heading2"/>
       </w:pPr>
-      <w:bookmarkStart w:id="116" w:name="_Toc98783030"/>
+      <w:bookmarkStart w:id="116" w:name="_Toc98784969"/>
       <w:r>
         <w:t>Les cas d’utilisation</w:t>
       </w:r>
@@ -33859,7 +34341,7 @@
       <w:pPr>
         <w:pStyle w:val="Heading3"/>
       </w:pPr>
-      <w:bookmarkStart w:id="117" w:name="_Toc98783031"/>
+      <w:bookmarkStart w:id="117" w:name="_Toc98784970"/>
       <w:r>
         <w:t xml:space="preserve">Package </w:t>
       </w:r>
@@ -33878,7 +34360,7 @@
       <w:pPr>
         <w:pStyle w:val="Heading4"/>
       </w:pPr>
-      <w:bookmarkStart w:id="118" w:name="_Toc98783032"/>
+      <w:bookmarkStart w:id="118" w:name="_Toc98784971"/>
       <w:r>
         <w:t>Inscription</w:t>
       </w:r>
@@ -34774,7 +35256,7 @@
       <w:pPr>
         <w:pStyle w:val="Heading5"/>
       </w:pPr>
-      <w:bookmarkStart w:id="119" w:name="_Toc98783033"/>
+      <w:bookmarkStart w:id="119" w:name="_Toc98784972"/>
       <w:r>
         <w:t>Scénario alternatif</w:t>
       </w:r>
@@ -34851,7 +35333,7 @@
       <w:pPr>
         <w:pStyle w:val="Heading5"/>
       </w:pPr>
-      <w:bookmarkStart w:id="120" w:name="_Toc98783034"/>
+      <w:bookmarkStart w:id="120" w:name="_Toc98784973"/>
       <w:r>
         <w:t>Remarques</w:t>
       </w:r>
@@ -34869,7 +35351,7 @@
       <w:pPr>
         <w:pStyle w:val="Heading3"/>
       </w:pPr>
-      <w:bookmarkStart w:id="121" w:name="_Toc98783035"/>
+      <w:bookmarkStart w:id="121" w:name="_Toc98784974"/>
       <w:r>
         <w:t>Package « Gestion administrative »</w:t>
       </w:r>
@@ -34879,7 +35361,7 @@
       <w:pPr>
         <w:pStyle w:val="Heading4"/>
       </w:pPr>
-      <w:bookmarkStart w:id="122" w:name="_Toc98783036"/>
+      <w:bookmarkStart w:id="122" w:name="_Toc98784975"/>
       <w:r>
         <w:t>Gérer son compte</w:t>
       </w:r>
@@ -35700,7 +36182,7 @@
       <w:pPr>
         <w:pStyle w:val="Heading5"/>
       </w:pPr>
-      <w:bookmarkStart w:id="123" w:name="_Toc98783037"/>
+      <w:bookmarkStart w:id="123" w:name="_Toc98784976"/>
       <w:r>
         <w:t>Scénario alternatif</w:t>
       </w:r>
@@ -35819,7 +36301,7 @@
       <w:pPr>
         <w:pStyle w:val="Heading5"/>
       </w:pPr>
-      <w:bookmarkStart w:id="124" w:name="_Toc98783038"/>
+      <w:bookmarkStart w:id="124" w:name="_Toc98784977"/>
       <w:r>
         <w:t>Remarques</w:t>
       </w:r>
@@ -35837,7 +36319,7 @@
       <w:pPr>
         <w:pStyle w:val="Heading3"/>
       </w:pPr>
-      <w:bookmarkStart w:id="125" w:name="_Toc98783039"/>
+      <w:bookmarkStart w:id="125" w:name="_Toc98784978"/>
       <w:r>
         <w:t>Package « Gestion commandes »</w:t>
       </w:r>
@@ -35847,7 +36329,7 @@
       <w:pPr>
         <w:pStyle w:val="Heading4"/>
       </w:pPr>
-      <w:bookmarkStart w:id="126" w:name="_Toc98783040"/>
+      <w:bookmarkStart w:id="126" w:name="_Toc98784979"/>
       <w:r>
         <w:t>Sélectionner une pizzeria</w:t>
       </w:r>
@@ -36562,7 +37044,7 @@
       <w:pPr>
         <w:pStyle w:val="Heading5"/>
       </w:pPr>
-      <w:bookmarkStart w:id="127" w:name="_Toc98783041"/>
+      <w:bookmarkStart w:id="127" w:name="_Toc98784980"/>
       <w:r>
         <w:t>Scénario alternatif</w:t>
       </w:r>
@@ -36653,7 +37135,7 @@
       <w:pPr>
         <w:pStyle w:val="Heading5"/>
       </w:pPr>
-      <w:bookmarkStart w:id="128" w:name="_Toc98783042"/>
+      <w:bookmarkStart w:id="128" w:name="_Toc98784981"/>
       <w:r>
         <w:t>Remarques</w:t>
       </w:r>
@@ -36671,7 +37153,7 @@
       <w:pPr>
         <w:pStyle w:val="Heading4"/>
       </w:pPr>
-      <w:bookmarkStart w:id="129" w:name="_Toc98783043"/>
+      <w:bookmarkStart w:id="129" w:name="_Toc98784982"/>
       <w:r>
         <w:t>Consulter la carte</w:t>
       </w:r>
@@ -37377,7 +37859,7 @@
       <w:pPr>
         <w:pStyle w:val="Heading5"/>
       </w:pPr>
-      <w:bookmarkStart w:id="130" w:name="_Toc98783044"/>
+      <w:bookmarkStart w:id="130" w:name="_Toc98784983"/>
       <w:r>
         <w:t>Scénario alternatif</w:t>
       </w:r>
@@ -37395,7 +37877,7 @@
       <w:pPr>
         <w:pStyle w:val="Heading5"/>
       </w:pPr>
-      <w:bookmarkStart w:id="131" w:name="_Toc98783045"/>
+      <w:bookmarkStart w:id="131" w:name="_Toc98784984"/>
       <w:r>
         <w:t>Remarques</w:t>
       </w:r>
@@ -37413,7 +37895,7 @@
       <w:pPr>
         <w:pStyle w:val="Heading4"/>
       </w:pPr>
-      <w:bookmarkStart w:id="132" w:name="_Toc98783046"/>
+      <w:bookmarkStart w:id="132" w:name="_Toc98784985"/>
       <w:r>
         <w:lastRenderedPageBreak/>
         <w:t>Ajouter au panier</w:t>
@@ -37975,7 +38457,7 @@
       <w:pPr>
         <w:pStyle w:val="Heading5"/>
       </w:pPr>
-      <w:bookmarkStart w:id="133" w:name="_Toc98783047"/>
+      <w:bookmarkStart w:id="133" w:name="_Toc98784986"/>
       <w:r>
         <w:t>Scénario alternatif</w:t>
       </w:r>
@@ -37993,7 +38475,7 @@
       <w:pPr>
         <w:pStyle w:val="Heading5"/>
       </w:pPr>
-      <w:bookmarkStart w:id="134" w:name="_Toc98783048"/>
+      <w:bookmarkStart w:id="134" w:name="_Toc98784987"/>
       <w:r>
         <w:t>Remarques</w:t>
       </w:r>
@@ -38011,7 +38493,7 @@
       <w:pPr>
         <w:pStyle w:val="Heading4"/>
       </w:pPr>
-      <w:bookmarkStart w:id="135" w:name="_Toc98783049"/>
+      <w:bookmarkStart w:id="135" w:name="_Toc98784988"/>
       <w:r>
         <w:lastRenderedPageBreak/>
         <w:t>Modifier un plat</w:t>
@@ -38781,7 +39263,7 @@
       <w:pPr>
         <w:pStyle w:val="Heading5"/>
       </w:pPr>
-      <w:bookmarkStart w:id="136" w:name="_Toc98783050"/>
+      <w:bookmarkStart w:id="136" w:name="_Toc98784989"/>
       <w:r>
         <w:t>Scénario alternatif</w:t>
       </w:r>
@@ -38839,7 +39321,7 @@
       <w:pPr>
         <w:pStyle w:val="Heading5"/>
       </w:pPr>
-      <w:bookmarkStart w:id="137" w:name="_Toc98783051"/>
+      <w:bookmarkStart w:id="137" w:name="_Toc98784990"/>
       <w:r>
         <w:t>Remarques</w:t>
       </w:r>
@@ -38857,7 +39339,7 @@
       <w:pPr>
         <w:pStyle w:val="Heading4"/>
       </w:pPr>
-      <w:bookmarkStart w:id="138" w:name="_Toc98783052"/>
+      <w:bookmarkStart w:id="138" w:name="_Toc98784991"/>
       <w:r>
         <w:lastRenderedPageBreak/>
         <w:t xml:space="preserve">Modifier </w:t>
@@ -39609,7 +40091,7 @@
       <w:pPr>
         <w:pStyle w:val="Heading5"/>
       </w:pPr>
-      <w:bookmarkStart w:id="139" w:name="_Toc98783053"/>
+      <w:bookmarkStart w:id="139" w:name="_Toc98784992"/>
       <w:r>
         <w:t>Scénario alternatif</w:t>
       </w:r>
@@ -39667,7 +40149,7 @@
       <w:pPr>
         <w:pStyle w:val="Heading5"/>
       </w:pPr>
-      <w:bookmarkStart w:id="140" w:name="_Toc98783054"/>
+      <w:bookmarkStart w:id="140" w:name="_Toc98784993"/>
       <w:r>
         <w:t>Remarques</w:t>
       </w:r>
@@ -39685,7 +40167,7 @@
       <w:pPr>
         <w:pStyle w:val="Heading4"/>
       </w:pPr>
-      <w:bookmarkStart w:id="141" w:name="_Toc98783055"/>
+      <w:bookmarkStart w:id="141" w:name="_Toc98784994"/>
       <w:r>
         <w:lastRenderedPageBreak/>
         <w:t>Choisir le type de commande</w:t>
@@ -40325,7 +40807,7 @@
       <w:pPr>
         <w:pStyle w:val="Heading5"/>
       </w:pPr>
-      <w:bookmarkStart w:id="142" w:name="_Toc98783056"/>
+      <w:bookmarkStart w:id="142" w:name="_Toc98784995"/>
       <w:r>
         <w:t>Scénario alternatif</w:t>
       </w:r>
@@ -40343,7 +40825,7 @@
       <w:pPr>
         <w:pStyle w:val="Heading5"/>
       </w:pPr>
-      <w:bookmarkStart w:id="143" w:name="_Toc98783057"/>
+      <w:bookmarkStart w:id="143" w:name="_Toc98784996"/>
       <w:r>
         <w:t>Remarques</w:t>
       </w:r>
@@ -40369,7 +40851,7 @@
       <w:pPr>
         <w:pStyle w:val="Heading4"/>
       </w:pPr>
-      <w:bookmarkStart w:id="144" w:name="_Toc98783058"/>
+      <w:bookmarkStart w:id="144" w:name="_Toc98784997"/>
       <w:r>
         <w:lastRenderedPageBreak/>
         <w:t>Régler</w:t>
@@ -41000,7 +41482,7 @@
       <w:pPr>
         <w:pStyle w:val="Heading5"/>
       </w:pPr>
-      <w:bookmarkStart w:id="145" w:name="_Toc98783059"/>
+      <w:bookmarkStart w:id="145" w:name="_Toc98784998"/>
       <w:r>
         <w:t>Scénario alternatif</w:t>
       </w:r>
@@ -41018,7 +41500,7 @@
       <w:pPr>
         <w:pStyle w:val="Heading5"/>
       </w:pPr>
-      <w:bookmarkStart w:id="146" w:name="_Toc98783060"/>
+      <w:bookmarkStart w:id="146" w:name="_Toc98784999"/>
       <w:r>
         <w:t>Remarques</w:t>
       </w:r>
@@ -41044,7 +41526,7 @@
       <w:pPr>
         <w:pStyle w:val="Heading4"/>
       </w:pPr>
-      <w:bookmarkStart w:id="147" w:name="_Toc98783061"/>
+      <w:bookmarkStart w:id="147" w:name="_Toc98785000"/>
       <w:r>
         <w:lastRenderedPageBreak/>
         <w:t>Annuler sa commande</w:t>
@@ -41756,7 +42238,7 @@
       <w:pPr>
         <w:pStyle w:val="Heading5"/>
       </w:pPr>
-      <w:bookmarkStart w:id="148" w:name="_Toc98783062"/>
+      <w:bookmarkStart w:id="148" w:name="_Toc98785001"/>
       <w:r>
         <w:t>Scénario alternatif</w:t>
       </w:r>
@@ -41774,7 +42256,7 @@
       <w:pPr>
         <w:pStyle w:val="Heading5"/>
       </w:pPr>
-      <w:bookmarkStart w:id="149" w:name="_Toc98783063"/>
+      <w:bookmarkStart w:id="149" w:name="_Toc98785002"/>
       <w:r>
         <w:t>Remarques</w:t>
       </w:r>
@@ -41792,18 +42274,22 @@
       <w:pPr>
         <w:pStyle w:val="Heading3"/>
       </w:pPr>
+      <w:bookmarkStart w:id="150" w:name="_Toc98785003"/>
       <w:r>
         <w:lastRenderedPageBreak/>
         <w:t>3.4.7 - Package « Gestion suivie de commandes »</w:t>
       </w:r>
+      <w:bookmarkEnd w:id="150"/>
     </w:p>
     <w:p>
       <w:pPr>
         <w:pStyle w:val="Heading4"/>
       </w:pPr>
+      <w:bookmarkStart w:id="151" w:name="_Toc98785004"/>
       <w:r>
         <w:t>Suivre la commande</w:t>
       </w:r>
+      <w:bookmarkEnd w:id="151"/>
     </w:p>
     <w:tbl>
       <w:tblPr>
@@ -42602,9 +43088,11 @@
       <w:pPr>
         <w:pStyle w:val="Heading5"/>
       </w:pPr>
+      <w:bookmarkStart w:id="152" w:name="_Toc98785005"/>
       <w:r>
         <w:t>Scénario alternatif</w:t>
       </w:r>
+      <w:bookmarkEnd w:id="152"/>
     </w:p>
     <w:p>
       <w:pPr>
@@ -42618,9 +43106,11 @@
       <w:pPr>
         <w:pStyle w:val="Heading5"/>
       </w:pPr>
+      <w:bookmarkStart w:id="153" w:name="_Toc98785006"/>
       <w:r>
         <w:t>Remarques</w:t>
       </w:r>
+      <w:bookmarkEnd w:id="153"/>
     </w:p>
     <w:p>
       <w:pPr>
@@ -42632,14 +43122,635 @@
     </w:p>
     <w:p>
       <w:pPr>
+        <w:pStyle w:val="Heading4"/>
+      </w:pPr>
+      <w:bookmarkStart w:id="154" w:name="_Toc98785007"/>
+      <w:r>
+        <w:lastRenderedPageBreak/>
+        <w:t>Être notifié du suivi</w:t>
+      </w:r>
+      <w:bookmarkEnd w:id="154"/>
+    </w:p>
+    <w:tbl>
+      <w:tblPr>
+        <w:tblW w:w="9873" w:type="dxa"/>
+        <w:tblInd w:w="55" w:type="dxa"/>
+        <w:tblBorders>
+          <w:top w:val="single" w:sz="2" w:space="0" w:color="000000"/>
+          <w:left w:val="single" w:sz="2" w:space="0" w:color="000000"/>
+          <w:bottom w:val="single" w:sz="2" w:space="0" w:color="000000"/>
+          <w:insideH w:val="single" w:sz="2" w:space="0" w:color="000000"/>
+        </w:tblBorders>
+        <w:tblCellMar>
+          <w:top w:w="55" w:type="dxa"/>
+          <w:left w:w="54" w:type="dxa"/>
+          <w:bottom w:w="55" w:type="dxa"/>
+          <w:right w:w="55" w:type="dxa"/>
+        </w:tblCellMar>
+        <w:tblLook w:val="04A0" w:firstRow="1" w:lastRow="0" w:firstColumn="1" w:lastColumn="0" w:noHBand="0" w:noVBand="1"/>
+      </w:tblPr>
+      <w:tblGrid>
+        <w:gridCol w:w="2409"/>
+        <w:gridCol w:w="7464"/>
+      </w:tblGrid>
+      <w:tr>
+        <w:trPr>
+          <w:trHeight w:val="375"/>
+        </w:trPr>
+        <w:tc>
+          <w:tcPr>
+            <w:tcW w:w="2409" w:type="dxa"/>
+            <w:tcBorders>
+              <w:left w:val="single" w:sz="2" w:space="0" w:color="000000"/>
+              <w:bottom w:val="single" w:sz="2" w:space="0" w:color="000000"/>
+            </w:tcBorders>
+            <w:shd w:val="clear" w:color="auto" w:fill="E6E6E6"/>
+            <w:tcMar>
+              <w:left w:w="54" w:type="dxa"/>
+            </w:tcMar>
+          </w:tcPr>
+          <w:p>
+            <w:pPr>
+              <w:pStyle w:val="Header"/>
+              <w:keepNext/>
+              <w:rPr>
+                <w:rFonts w:cs="Open Sans"/>
+                <w:szCs w:val="22"/>
+              </w:rPr>
+            </w:pPr>
+            <w:r>
+              <w:rPr>
+                <w:rFonts w:cs="Open Sans"/>
+                <w:szCs w:val="22"/>
+              </w:rPr>
+              <w:t>Description</w:t>
+            </w:r>
+          </w:p>
+        </w:tc>
+        <w:tc>
+          <w:tcPr>
+            <w:tcW w:w="7464" w:type="dxa"/>
+            <w:tcBorders>
+              <w:left w:val="single" w:sz="2" w:space="0" w:color="000000"/>
+              <w:bottom w:val="single" w:sz="2" w:space="0" w:color="000000"/>
+              <w:right w:val="single" w:sz="2" w:space="0" w:color="000000"/>
+            </w:tcBorders>
+            <w:shd w:val="clear" w:color="auto" w:fill="auto"/>
+            <w:tcMar>
+              <w:left w:w="54" w:type="dxa"/>
+            </w:tcMar>
+          </w:tcPr>
+          <w:p>
+            <w:pPr>
+              <w:widowControl/>
+              <w:autoSpaceDE w:val="0"/>
+              <w:autoSpaceDN w:val="0"/>
+              <w:adjustRightInd w:val="0"/>
+              <w:rPr>
+                <w:rFonts w:cs="Open Sans"/>
+                <w:szCs w:val="22"/>
+                <w:lang w:bidi="ar-SA"/>
+              </w:rPr>
+            </w:pPr>
+            <w:r>
+              <w:rPr>
+                <w:rFonts w:cs="Open Sans"/>
+                <w:szCs w:val="22"/>
+                <w:lang w:bidi="ar-SA"/>
+              </w:rPr>
+              <w:t>Liste des actions réalisées par le Client lorsqu’il souhaite être</w:t>
+            </w:r>
+            <w:r>
+              <w:rPr>
+                <w:rFonts w:cs="Open Sans"/>
+                <w:szCs w:val="22"/>
+                <w:lang w:bidi="ar-SA"/>
+              </w:rPr>
+              <w:t xml:space="preserve"> </w:t>
+            </w:r>
+            <w:r>
+              <w:rPr>
+                <w:rFonts w:cs="Open Sans"/>
+                <w:szCs w:val="22"/>
+                <w:lang w:bidi="ar-SA"/>
+              </w:rPr>
+              <w:t>notifié du suivi de sa commande.</w:t>
+            </w:r>
+          </w:p>
+        </w:tc>
+      </w:tr>
+      <w:tr>
+        <w:trPr>
+          <w:trHeight w:val="375"/>
+        </w:trPr>
+        <w:tc>
+          <w:tcPr>
+            <w:tcW w:w="2409" w:type="dxa"/>
+            <w:tcBorders>
+              <w:left w:val="single" w:sz="2" w:space="0" w:color="000000"/>
+              <w:bottom w:val="single" w:sz="2" w:space="0" w:color="000000"/>
+            </w:tcBorders>
+            <w:shd w:val="clear" w:color="auto" w:fill="E6E6E6"/>
+            <w:tcMar>
+              <w:left w:w="54" w:type="dxa"/>
+            </w:tcMar>
+          </w:tcPr>
+          <w:p>
+            <w:pPr>
+              <w:pStyle w:val="Header"/>
+              <w:keepNext/>
+              <w:rPr>
+                <w:rFonts w:cs="Open Sans"/>
+                <w:szCs w:val="22"/>
+              </w:rPr>
+            </w:pPr>
+            <w:r>
+              <w:rPr>
+                <w:rFonts w:cs="Open Sans"/>
+                <w:szCs w:val="22"/>
+              </w:rPr>
+              <w:t>Acteur(s)</w:t>
+            </w:r>
+          </w:p>
+        </w:tc>
+        <w:tc>
+          <w:tcPr>
+            <w:tcW w:w="7464" w:type="dxa"/>
+            <w:tcBorders>
+              <w:left w:val="single" w:sz="2" w:space="0" w:color="000000"/>
+              <w:bottom w:val="single" w:sz="2" w:space="0" w:color="000000"/>
+              <w:right w:val="single" w:sz="2" w:space="0" w:color="000000"/>
+            </w:tcBorders>
+            <w:shd w:val="clear" w:color="auto" w:fill="auto"/>
+            <w:tcMar>
+              <w:left w:w="54" w:type="dxa"/>
+            </w:tcMar>
+          </w:tcPr>
+          <w:p>
+            <w:pPr>
+              <w:pStyle w:val="Contenudetableau"/>
+              <w:numPr>
+                <w:ilvl w:val="0"/>
+                <w:numId w:val="4"/>
+              </w:numPr>
+              <w:rPr>
+                <w:rFonts w:cs="Open Sans"/>
+                <w:szCs w:val="22"/>
+              </w:rPr>
+            </w:pPr>
+            <w:r>
+              <w:rPr>
+                <w:rFonts w:cs="Open Sans"/>
+                <w:szCs w:val="22"/>
+                <w:lang w:bidi="ar-SA"/>
+              </w:rPr>
+              <w:t>Client</w:t>
+            </w:r>
+          </w:p>
+        </w:tc>
+      </w:tr>
+      <w:tr>
+        <w:trPr>
+          <w:trHeight w:val="375"/>
+        </w:trPr>
+        <w:tc>
+          <w:tcPr>
+            <w:tcW w:w="2409" w:type="dxa"/>
+            <w:tcBorders>
+              <w:left w:val="single" w:sz="2" w:space="0" w:color="000000"/>
+              <w:bottom w:val="single" w:sz="2" w:space="0" w:color="000000"/>
+            </w:tcBorders>
+            <w:shd w:val="clear" w:color="auto" w:fill="E6E6E6"/>
+            <w:tcMar>
+              <w:left w:w="54" w:type="dxa"/>
+            </w:tcMar>
+          </w:tcPr>
+          <w:p>
+            <w:pPr>
+              <w:pStyle w:val="Header"/>
+              <w:keepNext/>
+              <w:rPr>
+                <w:rFonts w:cs="Open Sans"/>
+                <w:szCs w:val="22"/>
+              </w:rPr>
+            </w:pPr>
+            <w:r>
+              <w:rPr>
+                <w:rFonts w:cs="Open Sans"/>
+                <w:szCs w:val="22"/>
+              </w:rPr>
+              <w:t>Pré-conditions</w:t>
+            </w:r>
+          </w:p>
+        </w:tc>
+        <w:tc>
+          <w:tcPr>
+            <w:tcW w:w="7464" w:type="dxa"/>
+            <w:tcBorders>
+              <w:left w:val="single" w:sz="2" w:space="0" w:color="000000"/>
+              <w:bottom w:val="single" w:sz="2" w:space="0" w:color="000000"/>
+              <w:right w:val="single" w:sz="2" w:space="0" w:color="000000"/>
+            </w:tcBorders>
+            <w:shd w:val="clear" w:color="auto" w:fill="auto"/>
+            <w:tcMar>
+              <w:left w:w="54" w:type="dxa"/>
+            </w:tcMar>
+          </w:tcPr>
+          <w:p>
+            <w:pPr>
+              <w:pStyle w:val="Contenudetableau"/>
+              <w:numPr>
+                <w:ilvl w:val="0"/>
+                <w:numId w:val="4"/>
+              </w:numPr>
+              <w:rPr>
+                <w:rFonts w:cs="Open Sans"/>
+                <w:szCs w:val="22"/>
+              </w:rPr>
+            </w:pPr>
+            <w:r>
+              <w:rPr>
+                <w:rFonts w:cs="Open Sans"/>
+                <w:szCs w:val="22"/>
+              </w:rPr>
+              <w:t>Le Client doit être connecté à son compte.</w:t>
+            </w:r>
+          </w:p>
+        </w:tc>
+      </w:tr>
+      <w:tr>
+        <w:trPr>
+          <w:trHeight w:val="375"/>
+        </w:trPr>
+        <w:tc>
+          <w:tcPr>
+            <w:tcW w:w="2409" w:type="dxa"/>
+            <w:tcBorders>
+              <w:left w:val="single" w:sz="2" w:space="0" w:color="000000"/>
+              <w:bottom w:val="single" w:sz="2" w:space="0" w:color="000000"/>
+            </w:tcBorders>
+            <w:shd w:val="clear" w:color="auto" w:fill="E6E6E6"/>
+            <w:tcMar>
+              <w:left w:w="54" w:type="dxa"/>
+            </w:tcMar>
+          </w:tcPr>
+          <w:p>
+            <w:pPr>
+              <w:pStyle w:val="Header"/>
+              <w:keepNext/>
+              <w:rPr>
+                <w:rFonts w:cs="Open Sans"/>
+                <w:szCs w:val="22"/>
+              </w:rPr>
+            </w:pPr>
+            <w:r>
+              <w:rPr>
+                <w:rFonts w:cs="Open Sans"/>
+                <w:szCs w:val="22"/>
+              </w:rPr>
+              <w:t>Déclencheur</w:t>
+            </w:r>
+          </w:p>
+        </w:tc>
+        <w:tc>
+          <w:tcPr>
+            <w:tcW w:w="7464" w:type="dxa"/>
+            <w:tcBorders>
+              <w:left w:val="single" w:sz="2" w:space="0" w:color="000000"/>
+              <w:bottom w:val="single" w:sz="2" w:space="0" w:color="000000"/>
+              <w:right w:val="single" w:sz="2" w:space="0" w:color="000000"/>
+            </w:tcBorders>
+            <w:shd w:val="clear" w:color="auto" w:fill="auto"/>
+            <w:tcMar>
+              <w:left w:w="54" w:type="dxa"/>
+            </w:tcMar>
+          </w:tcPr>
+          <w:p>
+            <w:pPr>
+              <w:pStyle w:val="Contenudetableau"/>
+              <w:ind w:left="360"/>
+              <w:rPr>
+                <w:rFonts w:cs="Open Sans"/>
+                <w:szCs w:val="22"/>
+              </w:rPr>
+            </w:pPr>
+            <w:r>
+              <w:rPr>
+                <w:rFonts w:cs="Open Sans"/>
+                <w:szCs w:val="22"/>
+              </w:rPr>
+              <w:t>Le Client décide d’accepter le suivi de commande.</w:t>
+            </w:r>
+          </w:p>
+        </w:tc>
+      </w:tr>
+      <w:tr>
+        <w:trPr>
+          <w:trHeight w:val="375"/>
+        </w:trPr>
+        <w:tc>
+          <w:tcPr>
+            <w:tcW w:w="2409" w:type="dxa"/>
+            <w:tcBorders>
+              <w:left w:val="single" w:sz="2" w:space="0" w:color="000000"/>
+              <w:bottom w:val="single" w:sz="2" w:space="0" w:color="000000"/>
+            </w:tcBorders>
+            <w:shd w:val="clear" w:color="auto" w:fill="E6E6E6"/>
+            <w:tcMar>
+              <w:left w:w="54" w:type="dxa"/>
+            </w:tcMar>
+          </w:tcPr>
+          <w:p>
+            <w:pPr>
+              <w:pStyle w:val="Header"/>
+              <w:keepNext/>
+              <w:rPr>
+                <w:rFonts w:cs="Open Sans"/>
+                <w:szCs w:val="22"/>
+              </w:rPr>
+            </w:pPr>
+            <w:r>
+              <w:rPr>
+                <w:rFonts w:cs="Open Sans"/>
+                <w:szCs w:val="22"/>
+              </w:rPr>
+              <w:t>Scénario nominal</w:t>
+            </w:r>
+          </w:p>
+        </w:tc>
+        <w:tc>
+          <w:tcPr>
+            <w:tcW w:w="7464" w:type="dxa"/>
+            <w:tcBorders>
+              <w:left w:val="single" w:sz="2" w:space="0" w:color="000000"/>
+              <w:bottom w:val="single" w:sz="2" w:space="0" w:color="000000"/>
+              <w:right w:val="single" w:sz="2" w:space="0" w:color="000000"/>
+            </w:tcBorders>
+            <w:shd w:val="clear" w:color="auto" w:fill="auto"/>
+            <w:tcMar>
+              <w:left w:w="54" w:type="dxa"/>
+            </w:tcMar>
+          </w:tcPr>
+          <w:p>
+            <w:pPr>
+              <w:pStyle w:val="ListParagraph"/>
+              <w:widowControl/>
+              <w:numPr>
+                <w:ilvl w:val="0"/>
+                <w:numId w:val="101"/>
+              </w:numPr>
+              <w:autoSpaceDE w:val="0"/>
+              <w:autoSpaceDN w:val="0"/>
+              <w:adjustRightInd w:val="0"/>
+              <w:rPr>
+                <w:rFonts w:cs="Open Sans"/>
+                <w:szCs w:val="22"/>
+                <w:lang w:bidi="ar-SA"/>
+              </w:rPr>
+            </w:pPr>
+            <w:r>
+              <w:rPr>
+                <w:rFonts w:cs="Open Sans"/>
+                <w:szCs w:val="22"/>
+                <w:lang w:bidi="ar-SA"/>
+              </w:rPr>
+              <w:t>Le Client sélectionne coche la case “Accepter le suivi en temps</w:t>
+            </w:r>
+            <w:r>
+              <w:rPr>
+                <w:rFonts w:cs="Open Sans"/>
+                <w:szCs w:val="22"/>
+                <w:lang w:bidi="ar-SA"/>
+              </w:rPr>
+              <w:t xml:space="preserve"> </w:t>
+            </w:r>
+            <w:r>
+              <w:rPr>
+                <w:rFonts w:cs="Open Sans"/>
+                <w:szCs w:val="22"/>
+                <w:lang w:bidi="ar-SA"/>
+              </w:rPr>
+              <w:t>réel”</w:t>
+            </w:r>
+          </w:p>
+        </w:tc>
+      </w:tr>
+      <w:tr>
+        <w:trPr>
+          <w:trHeight w:val="375"/>
+        </w:trPr>
+        <w:tc>
+          <w:tcPr>
+            <w:tcW w:w="2409" w:type="dxa"/>
+            <w:tcBorders>
+              <w:left w:val="single" w:sz="2" w:space="0" w:color="000000"/>
+              <w:bottom w:val="single" w:sz="2" w:space="0" w:color="000000"/>
+            </w:tcBorders>
+            <w:shd w:val="clear" w:color="auto" w:fill="E6E6E6"/>
+            <w:tcMar>
+              <w:left w:w="54" w:type="dxa"/>
+            </w:tcMar>
+          </w:tcPr>
+          <w:p>
+            <w:pPr>
+              <w:pStyle w:val="Header"/>
+              <w:keepNext/>
+              <w:rPr>
+                <w:rFonts w:cs="Open Sans"/>
+                <w:szCs w:val="22"/>
+              </w:rPr>
+            </w:pPr>
+            <w:r>
+              <w:rPr>
+                <w:rFonts w:cs="Open Sans"/>
+                <w:szCs w:val="22"/>
+              </w:rPr>
+              <w:t>Résultat</w:t>
+            </w:r>
+          </w:p>
+        </w:tc>
+        <w:tc>
+          <w:tcPr>
+            <w:tcW w:w="7464" w:type="dxa"/>
+            <w:tcBorders>
+              <w:left w:val="single" w:sz="2" w:space="0" w:color="000000"/>
+              <w:bottom w:val="single" w:sz="2" w:space="0" w:color="000000"/>
+              <w:right w:val="single" w:sz="2" w:space="0" w:color="000000"/>
+            </w:tcBorders>
+            <w:shd w:val="clear" w:color="auto" w:fill="auto"/>
+            <w:tcMar>
+              <w:left w:w="54" w:type="dxa"/>
+            </w:tcMar>
+          </w:tcPr>
+          <w:p>
+            <w:pPr>
+              <w:pStyle w:val="Contenudetableau"/>
+              <w:rPr>
+                <w:rFonts w:cs="Open Sans"/>
+                <w:szCs w:val="22"/>
+              </w:rPr>
+            </w:pPr>
+            <w:r>
+              <w:rPr>
+                <w:rFonts w:cs="Open Sans"/>
+                <w:szCs w:val="22"/>
+              </w:rPr>
+              <w:t>Le Client sera notifié de l’évolution de sa commande.</w:t>
+            </w:r>
+          </w:p>
+        </w:tc>
+      </w:tr>
+      <w:tr>
+        <w:trPr>
+          <w:trHeight w:val="384"/>
+        </w:trPr>
+        <w:tc>
+          <w:tcPr>
+            <w:tcW w:w="2409" w:type="dxa"/>
+            <w:tcBorders>
+              <w:left w:val="single" w:sz="2" w:space="0" w:color="000000"/>
+              <w:bottom w:val="single" w:sz="2" w:space="0" w:color="000000"/>
+            </w:tcBorders>
+            <w:shd w:val="clear" w:color="auto" w:fill="E6E6E6"/>
+            <w:tcMar>
+              <w:left w:w="54" w:type="dxa"/>
+            </w:tcMar>
+          </w:tcPr>
+          <w:p>
+            <w:pPr>
+              <w:pStyle w:val="Header"/>
+              <w:rPr>
+                <w:rFonts w:cs="Open Sans"/>
+                <w:szCs w:val="22"/>
+              </w:rPr>
+            </w:pPr>
+            <w:r>
+              <w:rPr>
+                <w:rFonts w:cs="Open Sans"/>
+                <w:szCs w:val="22"/>
+              </w:rPr>
+              <w:t>Exceptions</w:t>
+            </w:r>
+          </w:p>
+        </w:tc>
+        <w:tc>
+          <w:tcPr>
+            <w:tcW w:w="7464" w:type="dxa"/>
+            <w:tcBorders>
+              <w:left w:val="single" w:sz="2" w:space="0" w:color="000000"/>
+              <w:bottom w:val="single" w:sz="2" w:space="0" w:color="000000"/>
+              <w:right w:val="single" w:sz="2" w:space="0" w:color="000000"/>
+            </w:tcBorders>
+            <w:shd w:val="clear" w:color="auto" w:fill="auto"/>
+            <w:tcMar>
+              <w:left w:w="54" w:type="dxa"/>
+            </w:tcMar>
+          </w:tcPr>
+          <w:p>
+            <w:pPr>
+              <w:pStyle w:val="Contenudetableau"/>
+              <w:rPr>
+                <w:rFonts w:cs="Open Sans"/>
+                <w:szCs w:val="22"/>
+              </w:rPr>
+            </w:pPr>
+            <w:r>
+              <w:rPr>
+                <w:rFonts w:cs="Open Sans"/>
+                <w:szCs w:val="22"/>
+              </w:rPr>
+              <w:t>Aucune</w:t>
+            </w:r>
+          </w:p>
+        </w:tc>
+      </w:tr>
+    </w:tbl>
+    <w:p>
+      <w:pPr>
+        <w:pStyle w:val="Heading5"/>
+      </w:pPr>
+      <w:bookmarkStart w:id="155" w:name="_Toc98785008"/>
+      <w:r>
+        <w:t>Scénario alternatif</w:t>
+      </w:r>
+      <w:bookmarkEnd w:id="155"/>
+    </w:p>
+    <w:p>
+      <w:pPr>
+        <w:pStyle w:val="BodyText"/>
+        <w:numPr>
+          <w:ilvl w:val="0"/>
+          <w:numId w:val="99"/>
+        </w:numPr>
+      </w:pPr>
+      <w:r>
+        <w:t>Le Client décide d’être notifié du suivi de sa commande</w:t>
+      </w:r>
+      <w:r>
+        <w:t xml:space="preserve"> </w:t>
+      </w:r>
+      <w:r>
+        <w:t>après l’avoir validé</w:t>
+      </w:r>
+    </w:p>
+    <w:p>
+      <w:pPr>
+        <w:pStyle w:val="BodyText"/>
+        <w:numPr>
+          <w:ilvl w:val="1"/>
+          <w:numId w:val="99"/>
+        </w:numPr>
+      </w:pPr>
+      <w:r>
+        <w:t>Le Client sélectionne “Mes commandes”</w:t>
+      </w:r>
+    </w:p>
+    <w:p>
+      <w:pPr>
+        <w:pStyle w:val="BodyText"/>
+        <w:numPr>
+          <w:ilvl w:val="1"/>
+          <w:numId w:val="99"/>
+        </w:numPr>
+      </w:pPr>
+      <w:r>
+        <w:t>Le Client sélectionne le bouton “Activer le suivi en</w:t>
+      </w:r>
+      <w:r>
+        <w:t xml:space="preserve"> </w:t>
+      </w:r>
+      <w:r>
+        <w:t>temps réel” en-dessous de “Ma commande en cours”</w:t>
+      </w:r>
+    </w:p>
+    <w:p>
+      <w:pPr>
+        <w:pStyle w:val="Heading5"/>
+      </w:pPr>
+      <w:bookmarkStart w:id="156" w:name="_Toc98785009"/>
+      <w:r>
+        <w:t>Remarques</w:t>
+      </w:r>
+      <w:bookmarkEnd w:id="156"/>
+    </w:p>
+    <w:p>
+      <w:pPr>
+        <w:pStyle w:val="BodyText"/>
+      </w:pPr>
+      <w:r>
+        <w:t>Aucune</w:t>
+      </w:r>
+    </w:p>
+    <w:p>
+      <w:pPr>
         <w:pStyle w:val="Heading1"/>
       </w:pPr>
-      <w:bookmarkStart w:id="150" w:name="_Toc98783064"/>
+      <w:bookmarkStart w:id="157" w:name="_Toc98785010"/>
       <w:r>
         <w:lastRenderedPageBreak/>
         <w:t>Glossaire</w:t>
       </w:r>
-      <w:bookmarkEnd w:id="150"/>
+      <w:bookmarkEnd w:id="157"/>
     </w:p>
     <w:tbl>
       <w:tblPr>
@@ -42686,6 +43797,13 @@
                 <w:bCs/>
               </w:rPr>
             </w:pPr>
+            <w:r>
+              <w:rPr>
+                <w:b/>
+                <w:bCs/>
+              </w:rPr>
+              <w:t>UML</w:t>
+            </w:r>
           </w:p>
         </w:tc>
         <w:tc>
@@ -42707,6 +43825,145 @@
               <w:pStyle w:val="Contenudetableau"/>
               <w:jc w:val="both"/>
             </w:pPr>
+            <w:r>
+              <w:rPr>
+                <w:b/>
+                <w:bCs/>
+              </w:rPr>
+              <w:t>U</w:t>
+            </w:r>
+            <w:r>
+              <w:t xml:space="preserve">nified </w:t>
+            </w:r>
+            <w:r>
+              <w:rPr>
+                <w:b/>
+                <w:bCs/>
+              </w:rPr>
+              <w:t>M</w:t>
+            </w:r>
+            <w:r>
+              <w:t>odeling</w:t>
+            </w:r>
+            <w:r>
+              <w:rPr>
+                <w:b/>
+                <w:bCs/>
+              </w:rPr>
+              <w:t xml:space="preserve"> Language</w:t>
+            </w:r>
+            <w:r>
+              <w:t xml:space="preserve"> - </w:t>
+            </w:r>
+            <w:r>
+              <w:t xml:space="preserve"> langage de modélisation graphique à base de pictogrammes conçu comme une méthode normalisée de visualisation dans les domaines du développement logiciel et en conception orientée objet.</w:t>
+            </w:r>
+          </w:p>
+        </w:tc>
+      </w:tr>
+      <w:tr>
+        <w:tc>
+          <w:tcPr>
+            <w:tcW w:w="2099" w:type="dxa"/>
+            <w:tcBorders>
+              <w:left w:val="single" w:sz="2" w:space="0" w:color="000000"/>
+            </w:tcBorders>
+            <w:shd w:val="clear" w:color="auto" w:fill="auto"/>
+            <w:tcMar>
+              <w:left w:w="54" w:type="dxa"/>
+            </w:tcMar>
+          </w:tcPr>
+          <w:p>
+            <w:pPr>
+              <w:pStyle w:val="Contenudetableau"/>
+              <w:jc w:val="both"/>
+              <w:rPr>
+                <w:b/>
+                <w:bCs/>
+              </w:rPr>
+            </w:pPr>
+            <w:r>
+              <w:rPr>
+                <w:b/>
+                <w:bCs/>
+              </w:rPr>
+              <w:t>Impact mapping</w:t>
+            </w:r>
+          </w:p>
+        </w:tc>
+        <w:tc>
+          <w:tcPr>
+            <w:tcW w:w="7767" w:type="dxa"/>
+            <w:tcBorders>
+              <w:left w:val="single" w:sz="2" w:space="0" w:color="000000"/>
+              <w:right w:val="single" w:sz="2" w:space="0" w:color="000000"/>
+            </w:tcBorders>
+            <w:shd w:val="clear" w:color="auto" w:fill="auto"/>
+            <w:tcMar>
+              <w:left w:w="54" w:type="dxa"/>
+            </w:tcMar>
+          </w:tcPr>
+          <w:p>
+            <w:pPr>
+              <w:pStyle w:val="Contenudetableau"/>
+              <w:jc w:val="both"/>
+            </w:pPr>
+            <w:r>
+              <w:t>Une carte d’impact est un graphique représentant des idées, des tâches, des mots, des concepts qui sont liés entre eux autour d’un sujet central.</w:t>
+            </w:r>
+          </w:p>
+        </w:tc>
+      </w:tr>
+      <w:tr>
+        <w:tc>
+          <w:tcPr>
+            <w:tcW w:w="2099" w:type="dxa"/>
+            <w:tcBorders>
+              <w:left w:val="single" w:sz="2" w:space="0" w:color="000000"/>
+            </w:tcBorders>
+            <w:shd w:val="clear" w:color="auto" w:fill="auto"/>
+            <w:tcMar>
+              <w:left w:w="54" w:type="dxa"/>
+            </w:tcMar>
+          </w:tcPr>
+          <w:p>
+            <w:pPr>
+              <w:pStyle w:val="Contenudetableau"/>
+              <w:jc w:val="both"/>
+              <w:rPr>
+                <w:b/>
+                <w:bCs/>
+              </w:rPr>
+            </w:pPr>
+            <w:r>
+              <w:rPr>
+                <w:b/>
+                <w:bCs/>
+              </w:rPr>
+              <w:t>Diagramme d’activité</w:t>
+            </w:r>
+          </w:p>
+        </w:tc>
+        <w:tc>
+          <w:tcPr>
+            <w:tcW w:w="7767" w:type="dxa"/>
+            <w:tcBorders>
+              <w:left w:val="single" w:sz="2" w:space="0" w:color="000000"/>
+              <w:right w:val="single" w:sz="2" w:space="0" w:color="000000"/>
+            </w:tcBorders>
+            <w:shd w:val="clear" w:color="auto" w:fill="auto"/>
+            <w:tcMar>
+              <w:left w:w="54" w:type="dxa"/>
+            </w:tcMar>
+          </w:tcPr>
+          <w:p>
+            <w:pPr>
+              <w:pStyle w:val="Contenudetableau"/>
+              <w:jc w:val="both"/>
+            </w:pPr>
+            <w:r>
+              <w:t>diagramme d'activité fournit une vue du comportement d'un système en décrivant la séquence d'actions d'un processus.</w:t>
+            </w:r>
           </w:p>
         </w:tc>
       </w:tr>
@@ -42732,6 +43989,13 @@
                 <w:bCs/>
               </w:rPr>
             </w:pPr>
+            <w:r>
+              <w:rPr>
+                <w:b/>
+                <w:bCs/>
+              </w:rPr>
+              <w:t>Diagramme de contexte</w:t>
+            </w:r>
           </w:p>
         </w:tc>
         <w:tc>
@@ -42752,6 +44016,9 @@
               <w:pStyle w:val="Contenudetableau"/>
               <w:jc w:val="both"/>
             </w:pPr>
+            <w:r>
+              <w:t>Le diagramme de contexte permet de définir les limites de l'étude.</w:t>
+            </w:r>
           </w:p>
         </w:tc>
       </w:tr>
@@ -45708,7 +46975,7 @@
   <w:abstractNum w:abstractNumId="24" w15:restartNumberingAfterBreak="0">
     <w:nsid w:val="1B343D39"/>
     <w:multiLevelType w:val="hybridMultilevel"/>
-    <w:tmpl w:val="C2A6E9F6"/>
+    <w:tmpl w:val="9FFE545E"/>
     <w:lvl w:ilvl="0" w:tplc="08090001">
       <w:start w:val="1"/>
       <w:numFmt w:val="bullet"/>
@@ -45721,7 +46988,7 @@
         <w:rFonts w:ascii="Symbol" w:hAnsi="Symbol" w:hint="default"/>
       </w:rPr>
     </w:lvl>
-    <w:lvl w:ilvl="1" w:tplc="08090003" w:tentative="1">
+    <w:lvl w:ilvl="1" w:tplc="08090003">
       <w:start w:val="1"/>
       <w:numFmt w:val="bullet"/>
       <w:lvlText w:val="o"/>
@@ -52106,6 +53373,92 @@
     </w:lvl>
   </w:abstractNum>
   <w:abstractNum w:abstractNumId="88" w15:restartNumberingAfterBreak="0">
+    <w:nsid w:val="717602C9"/>
+    <w:multiLevelType w:val="hybridMultilevel"/>
+    <w:tmpl w:val="2DDCB662"/>
+    <w:lvl w:ilvl="0" w:tplc="FFFFFFFF">
+      <w:start w:val="1"/>
+      <w:numFmt w:val="decimal"/>
+      <w:lvlText w:val="%1."/>
+      <w:lvlJc w:val="left"/>
+      <w:pPr>
+        <w:ind w:left="720" w:hanging="360"/>
+      </w:pPr>
+    </w:lvl>
+    <w:lvl w:ilvl="1" w:tplc="08090019" w:tentative="1">
+      <w:start w:val="1"/>
+      <w:numFmt w:val="lowerLetter"/>
+      <w:lvlText w:val="%2."/>
+      <w:lvlJc w:val="left"/>
+      <w:pPr>
+        <w:ind w:left="1440" w:hanging="360"/>
+      </w:pPr>
+    </w:lvl>
+    <w:lvl w:ilvl="2" w:tplc="0809001B" w:tentative="1">
+      <w:start w:val="1"/>
+      <w:numFmt w:val="lowerRoman"/>
+      <w:lvlText w:val="%3."/>
+      <w:lvlJc w:val="right"/>
+      <w:pPr>
+        <w:ind w:left="2160" w:hanging="180"/>
+      </w:pPr>
+    </w:lvl>
+    <w:lvl w:ilvl="3" w:tplc="0809000F" w:tentative="1">
+      <w:start w:val="1"/>
+      <w:numFmt w:val="decimal"/>
+      <w:lvlText w:val="%4."/>
+      <w:lvlJc w:val="left"/>
+      <w:pPr>
+        <w:ind w:left="2880" w:hanging="360"/>
+      </w:pPr>
+    </w:lvl>
+    <w:lvl w:ilvl="4" w:tplc="08090019" w:tentative="1">
+      <w:start w:val="1"/>
+      <w:numFmt w:val="lowerLetter"/>
+      <w:lvlText w:val="%5."/>
+      <w:lvlJc w:val="left"/>
+      <w:pPr>
+        <w:ind w:left="3600" w:hanging="360"/>
+      </w:pPr>
+    </w:lvl>
+    <w:lvl w:ilvl="5" w:tplc="0809001B" w:tentative="1">
+      <w:start w:val="1"/>
+      <w:numFmt w:val="lowerRoman"/>
+      <w:lvlText w:val="%6."/>
+      <w:lvlJc w:val="right"/>
+      <w:pPr>
+        <w:ind w:left="4320" w:hanging="180"/>
+      </w:pPr>
+    </w:lvl>
+    <w:lvl w:ilvl="6" w:tplc="0809000F" w:tentative="1">
+      <w:start w:val="1"/>
+      <w:numFmt w:val="decimal"/>
+      <w:lvlText w:val="%7."/>
+      <w:lvlJc w:val="left"/>
+      <w:pPr>
+        <w:ind w:left="5040" w:hanging="360"/>
+      </w:pPr>
+    </w:lvl>
+    <w:lvl w:ilvl="7" w:tplc="08090019" w:tentative="1">
+      <w:start w:val="1"/>
+      <w:numFmt w:val="lowerLetter"/>
+      <w:lvlText w:val="%8."/>
+      <w:lvlJc w:val="left"/>
+      <w:pPr>
+        <w:ind w:left="5760" w:hanging="360"/>
+      </w:pPr>
+    </w:lvl>
+    <w:lvl w:ilvl="8" w:tplc="0809001B" w:tentative="1">
+      <w:start w:val="1"/>
+      <w:numFmt w:val="lowerRoman"/>
+      <w:lvlText w:val="%9."/>
+      <w:lvlJc w:val="right"/>
+      <w:pPr>
+        <w:ind w:left="6480" w:hanging="180"/>
+      </w:pPr>
+    </w:lvl>
+  </w:abstractNum>
+  <w:abstractNum w:abstractNumId="89" w15:restartNumberingAfterBreak="0">
     <w:nsid w:val="72B965FC"/>
     <w:multiLevelType w:val="multilevel"/>
     <w:tmpl w:val="8822F9F8"/>
@@ -52218,7 +53571,7 @@
       </w:pPr>
     </w:lvl>
   </w:abstractNum>
-  <w:abstractNum w:abstractNumId="89" w15:restartNumberingAfterBreak="0">
+  <w:abstractNum w:abstractNumId="90" w15:restartNumberingAfterBreak="0">
     <w:nsid w:val="73845FC7"/>
     <w:multiLevelType w:val="hybridMultilevel"/>
     <w:tmpl w:val="3D5EBAE0"/>
@@ -52331,7 +53684,7 @@
       </w:rPr>
     </w:lvl>
   </w:abstractNum>
-  <w:abstractNum w:abstractNumId="90" w15:restartNumberingAfterBreak="0">
+  <w:abstractNum w:abstractNumId="91" w15:restartNumberingAfterBreak="0">
     <w:nsid w:val="76D523D3"/>
     <w:multiLevelType w:val="multilevel"/>
     <w:tmpl w:val="A22883EC"/>
@@ -52444,7 +53797,7 @@
       </w:pPr>
     </w:lvl>
   </w:abstractNum>
-  <w:abstractNum w:abstractNumId="91" w15:restartNumberingAfterBreak="0">
+  <w:abstractNum w:abstractNumId="92" w15:restartNumberingAfterBreak="0">
     <w:nsid w:val="77607E91"/>
     <w:multiLevelType w:val="multilevel"/>
     <w:tmpl w:val="74C65700"/>
@@ -52557,7 +53910,7 @@
       </w:pPr>
     </w:lvl>
   </w:abstractNum>
-  <w:abstractNum w:abstractNumId="92" w15:restartNumberingAfterBreak="0">
+  <w:abstractNum w:abstractNumId="93" w15:restartNumberingAfterBreak="0">
     <w:nsid w:val="797D7FAC"/>
     <w:multiLevelType w:val="hybridMultilevel"/>
     <w:tmpl w:val="45DA3684"/>
@@ -52643,7 +53996,7 @@
       </w:pPr>
     </w:lvl>
   </w:abstractNum>
-  <w:abstractNum w:abstractNumId="93" w15:restartNumberingAfterBreak="0">
+  <w:abstractNum w:abstractNumId="94" w15:restartNumberingAfterBreak="0">
     <w:nsid w:val="7A432083"/>
     <w:multiLevelType w:val="multilevel"/>
     <w:tmpl w:val="1E6A2048"/>
@@ -52756,7 +54109,7 @@
       </w:pPr>
     </w:lvl>
   </w:abstractNum>
-  <w:abstractNum w:abstractNumId="94" w15:restartNumberingAfterBreak="0">
+  <w:abstractNum w:abstractNumId="95" w15:restartNumberingAfterBreak="0">
     <w:nsid w:val="7BE67BA4"/>
     <w:multiLevelType w:val="hybridMultilevel"/>
     <w:tmpl w:val="B5A039F2"/>
@@ -52866,7 +54219,7 @@
       </w:rPr>
     </w:lvl>
   </w:abstractNum>
-  <w:abstractNum w:abstractNumId="95" w15:restartNumberingAfterBreak="0">
+  <w:abstractNum w:abstractNumId="96" w15:restartNumberingAfterBreak="0">
     <w:nsid w:val="7C6B707D"/>
     <w:multiLevelType w:val="hybridMultilevel"/>
     <w:tmpl w:val="7D98A7AC"/>
@@ -52952,7 +54305,7 @@
       </w:pPr>
     </w:lvl>
   </w:abstractNum>
-  <w:abstractNum w:abstractNumId="96" w15:restartNumberingAfterBreak="0">
+  <w:abstractNum w:abstractNumId="97" w15:restartNumberingAfterBreak="0">
     <w:nsid w:val="7D3E78D2"/>
     <w:multiLevelType w:val="multilevel"/>
     <w:tmpl w:val="A22883EC"/>
@@ -53065,7 +54418,7 @@
       </w:pPr>
     </w:lvl>
   </w:abstractNum>
-  <w:abstractNum w:abstractNumId="97" w15:restartNumberingAfterBreak="0">
+  <w:abstractNum w:abstractNumId="98" w15:restartNumberingAfterBreak="0">
     <w:nsid w:val="7E345BD8"/>
     <w:multiLevelType w:val="hybridMultilevel"/>
     <w:tmpl w:val="7898EB12"/>
@@ -53151,7 +54504,7 @@
       </w:pPr>
     </w:lvl>
   </w:abstractNum>
-  <w:abstractNum w:abstractNumId="98" w15:restartNumberingAfterBreak="0">
+  <w:abstractNum w:abstractNumId="99" w15:restartNumberingAfterBreak="0">
     <w:nsid w:val="7E706A28"/>
     <w:multiLevelType w:val="multilevel"/>
     <w:tmpl w:val="D3A4BC3C"/>
@@ -53267,7 +54620,7 @@
       </w:pPr>
     </w:lvl>
   </w:abstractNum>
-  <w:abstractNum w:abstractNumId="99" w15:restartNumberingAfterBreak="0">
+  <w:abstractNum w:abstractNumId="100" w15:restartNumberingAfterBreak="0">
     <w:nsid w:val="7FBE7353"/>
     <w:multiLevelType w:val="hybridMultilevel"/>
     <w:tmpl w:val="317A6372"/>
@@ -53402,7 +54755,7 @@
     <w:abstractNumId w:val="80"/>
   </w:num>
   <w:num w:numId="9">
-    <w:abstractNumId w:val="89"/>
+    <w:abstractNumId w:val="90"/>
   </w:num>
   <w:num w:numId="10">
     <w:abstractNumId w:val="65"/>
@@ -53438,7 +54791,7 @@
     <w:abstractNumId w:val="53"/>
   </w:num>
   <w:num w:numId="21">
-    <w:abstractNumId w:val="93"/>
+    <w:abstractNumId w:val="94"/>
   </w:num>
   <w:num w:numId="22">
     <w:abstractNumId w:val="31"/>
@@ -53447,13 +54800,13 @@
     <w:abstractNumId w:val="11"/>
   </w:num>
   <w:num w:numId="24">
-    <w:abstractNumId w:val="91"/>
+    <w:abstractNumId w:val="92"/>
   </w:num>
   <w:num w:numId="25">
     <w:abstractNumId w:val="1"/>
   </w:num>
   <w:num w:numId="26">
-    <w:abstractNumId w:val="98"/>
+    <w:abstractNumId w:val="99"/>
   </w:num>
   <w:num w:numId="27">
     <w:abstractNumId w:val="61"/>
@@ -53474,7 +54827,7 @@
     <w:abstractNumId w:val="9"/>
   </w:num>
   <w:num w:numId="33">
-    <w:abstractNumId w:val="96"/>
+    <w:abstractNumId w:val="97"/>
   </w:num>
   <w:num w:numId="34">
     <w:abstractNumId w:val="6"/>
@@ -53486,7 +54839,7 @@
     <w:abstractNumId w:val="52"/>
   </w:num>
   <w:num w:numId="37">
-    <w:abstractNumId w:val="88"/>
+    <w:abstractNumId w:val="89"/>
   </w:num>
   <w:num w:numId="38">
     <w:abstractNumId w:val="38"/>
@@ -53501,7 +54854,7 @@
     <w:abstractNumId w:val="43"/>
   </w:num>
   <w:num w:numId="42">
-    <w:abstractNumId w:val="90"/>
+    <w:abstractNumId w:val="91"/>
   </w:num>
   <w:num w:numId="43">
     <w:abstractNumId w:val="78"/>
@@ -53519,7 +54872,7 @@
     <w:abstractNumId w:val="62"/>
   </w:num>
   <w:num w:numId="48">
-    <w:abstractNumId w:val="99"/>
+    <w:abstractNumId w:val="100"/>
   </w:num>
   <w:num w:numId="49">
     <w:abstractNumId w:val="67"/>
@@ -53543,7 +54896,7 @@
     <w:abstractNumId w:val="79"/>
   </w:num>
   <w:num w:numId="56">
-    <w:abstractNumId w:val="97"/>
+    <w:abstractNumId w:val="98"/>
   </w:num>
   <w:num w:numId="57">
     <w:abstractNumId w:val="81"/>
@@ -53579,7 +54932,7 @@
     <w:abstractNumId w:val="86"/>
   </w:num>
   <w:num w:numId="68">
-    <w:abstractNumId w:val="94"/>
+    <w:abstractNumId w:val="95"/>
   </w:num>
   <w:num w:numId="69">
     <w:abstractNumId w:val="56"/>
@@ -53642,7 +54995,7 @@
     <w:abstractNumId w:val="69"/>
   </w:num>
   <w:num w:numId="89">
-    <w:abstractNumId w:val="92"/>
+    <w:abstractNumId w:val="93"/>
   </w:num>
   <w:num w:numId="90">
     <w:abstractNumId w:val="39"/>
@@ -53666,7 +55019,7 @@
     <w:abstractNumId w:val="64"/>
   </w:num>
   <w:num w:numId="97">
-    <w:abstractNumId w:val="95"/>
+    <w:abstractNumId w:val="96"/>
   </w:num>
   <w:num w:numId="98">
     <w:abstractNumId w:val="13"/>
@@ -53677,7 +55030,10 @@
   <w:num w:numId="100">
     <w:abstractNumId w:val="2"/>
   </w:num>
-  <w:numIdMacAtCleanup w:val="100"/>
+  <w:num w:numId="101">
+    <w:abstractNumId w:val="88"/>
+  </w:num>
+  <w:numIdMacAtCleanup w:val="101"/>
 </w:numbering>
 </file>
 
@@ -54900,6 +56256,82 @@
       </w:tblBorders>
     </w:tblPr>
   </w:style>
+  <w:style w:type="paragraph" w:styleId="TOC6">
+    <w:name w:val="toc 6"/>
+    <w:basedOn w:val="Normal"/>
+    <w:next w:val="Normal"/>
+    <w:autoRedefine/>
+    <w:uiPriority w:val="39"/>
+    <w:unhideWhenUsed/>
+    <w:rsid w:val="005756ED"/>
+    <w:pPr>
+      <w:widowControl/>
+      <w:spacing w:after="100" w:line="259" w:lineRule="auto"/>
+      <w:ind w:left="1100"/>
+    </w:pPr>
+    <w:rPr>
+      <w:rFonts w:asciiTheme="minorHAnsi" w:eastAsiaTheme="minorEastAsia" w:hAnsiTheme="minorHAnsi" w:cstheme="minorBidi"/>
+      <w:szCs w:val="22"/>
+      <w:lang w:val="en-GB" w:eastAsia="en-GB" w:bidi="ar-SA"/>
+    </w:rPr>
+  </w:style>
+  <w:style w:type="paragraph" w:styleId="TOC7">
+    <w:name w:val="toc 7"/>
+    <w:basedOn w:val="Normal"/>
+    <w:next w:val="Normal"/>
+    <w:autoRedefine/>
+    <w:uiPriority w:val="39"/>
+    <w:unhideWhenUsed/>
+    <w:rsid w:val="005756ED"/>
+    <w:pPr>
+      <w:widowControl/>
+      <w:spacing w:after="100" w:line="259" w:lineRule="auto"/>
+      <w:ind w:left="1320"/>
+    </w:pPr>
+    <w:rPr>
+      <w:rFonts w:asciiTheme="minorHAnsi" w:eastAsiaTheme="minorEastAsia" w:hAnsiTheme="minorHAnsi" w:cstheme="minorBidi"/>
+      <w:szCs w:val="22"/>
+      <w:lang w:val="en-GB" w:eastAsia="en-GB" w:bidi="ar-SA"/>
+    </w:rPr>
+  </w:style>
+  <w:style w:type="paragraph" w:styleId="TOC8">
+    <w:name w:val="toc 8"/>
+    <w:basedOn w:val="Normal"/>
+    <w:next w:val="Normal"/>
+    <w:autoRedefine/>
+    <w:uiPriority w:val="39"/>
+    <w:unhideWhenUsed/>
+    <w:rsid w:val="005756ED"/>
+    <w:pPr>
+      <w:widowControl/>
+      <w:spacing w:after="100" w:line="259" w:lineRule="auto"/>
+      <w:ind w:left="1540"/>
+    </w:pPr>
+    <w:rPr>
+      <w:rFonts w:asciiTheme="minorHAnsi" w:eastAsiaTheme="minorEastAsia" w:hAnsiTheme="minorHAnsi" w:cstheme="minorBidi"/>
+      <w:szCs w:val="22"/>
+      <w:lang w:val="en-GB" w:eastAsia="en-GB" w:bidi="ar-SA"/>
+    </w:rPr>
+  </w:style>
+  <w:style w:type="paragraph" w:styleId="TOC9">
+    <w:name w:val="toc 9"/>
+    <w:basedOn w:val="Normal"/>
+    <w:next w:val="Normal"/>
+    <w:autoRedefine/>
+    <w:uiPriority w:val="39"/>
+    <w:unhideWhenUsed/>
+    <w:rsid w:val="005756ED"/>
+    <w:pPr>
+      <w:widowControl/>
+      <w:spacing w:after="100" w:line="259" w:lineRule="auto"/>
+      <w:ind w:left="1760"/>
+    </w:pPr>
+    <w:rPr>
+      <w:rFonts w:asciiTheme="minorHAnsi" w:eastAsiaTheme="minorEastAsia" w:hAnsiTheme="minorHAnsi" w:cstheme="minorBidi"/>
+      <w:szCs w:val="22"/>
+      <w:lang w:val="en-GB" w:eastAsia="en-GB" w:bidi="ar-SA"/>
+    </w:rPr>
+  </w:style>
 </w:styles>
 </file>
 

</xml_diff>